<commit_message>
added icons in illustrator, added writing samples
</commit_message>
<xml_diff>
--- a/samples/sample_ia.docx
+++ b/samples/sample_ia.docx
@@ -12,41 +12,10 @@
     </w:p>
     <w:p>
       <w:r>
-        <w:t>Given an</w:t>
+        <w:t>Given an imaginary company “Fill MEDS” that sells medical supplies through their website to private hospitals, with a website that lists various products with variations in size or measurements, a reporting tool that exports past orders to help hospitals keep track of what they use the most over time, and a shopping cart to purchase the items.</w:t>
       </w:r>
-      <w:r>
-        <w:t xml:space="preserve"> imaginary company </w:t>
-      </w:r>
-      <w:r>
-        <w:t>“</w:t>
-      </w:r>
-      <w:r>
-        <w:t>Fill MEDS</w:t>
-      </w:r>
-      <w:r>
-        <w:t>” that</w:t>
-      </w:r>
-      <w:r>
-        <w:t xml:space="preserve"> sells medical supplies</w:t>
-      </w:r>
-      <w:r>
-        <w:t xml:space="preserve"> </w:t>
-      </w:r>
-      <w:r>
-        <w:t xml:space="preserve">through their website to private hospitals, </w:t>
-      </w:r>
-      <w:r>
-        <w:t>with a</w:t>
-      </w:r>
-      <w:r>
-        <w:t xml:space="preserve"> website </w:t>
-      </w:r>
-      <w:r>
-        <w:t>that lists</w:t>
-      </w:r>
-      <w:r>
-        <w:t xml:space="preserve"> various products with variations in size or measurements, a reporting tool that exports past orders to help hospitals keep track of what they use the most over time, and a shopping cart to purchase the items.</w:t>
-      </w:r>
+      <w:bookmarkStart w:id="0" w:name="_GoBack"/>
+      <w:bookmarkEnd w:id="0"/>
     </w:p>
     <w:p>
       <w:r>
@@ -62,10 +31,9 @@
       </w:r>
     </w:p>
     <w:p/>
-    <w:p/>
     <w:p>
       <w:pPr>
-        <w:pStyle w:val="Heading1"/>
+        <w:pStyle w:val="Heading3"/>
       </w:pPr>
       <w:r>
         <w:t>Release Content</w:t>
@@ -277,8 +245,6 @@
       </w:tr>
     </w:tbl>
     <w:p/>
-    <w:p/>
-    <w:p/>
     <w:tbl>
       <w:tblPr>
         <w:tblStyle w:val="ListTable3-Accent4"/>
@@ -306,7 +272,6 @@
           </w:tcPr>
           <w:p>
             <w:r>
-              <w:lastRenderedPageBreak/>
               <w:t>JIRA Ticket Title</w:t>
             </w:r>
           </w:p>
@@ -426,6 +391,7 @@
           </w:tcPr>
           <w:p>
             <w:r>
+              <w:lastRenderedPageBreak/>
               <w:t>Components:</w:t>
             </w:r>
           </w:p>
@@ -678,23 +644,9 @@
     <w:p/>
     <w:p>
       <w:pPr>
-        <w:rPr>
-          <w:rFonts w:asciiTheme="majorHAnsi" w:hAnsiTheme="majorHAnsi"/>
-          <w:color w:val="1A1A1D" w:themeColor="text1"/>
-          <w:sz w:val="36"/>
-          <w:szCs w:val="36"/>
-        </w:rPr>
+        <w:pStyle w:val="Heading3"/>
       </w:pPr>
       <w:r>
-        <w:br w:type="page"/>
-      </w:r>
-    </w:p>
-    <w:p>
-      <w:pPr>
-        <w:pStyle w:val="Heading1"/>
-      </w:pPr>
-      <w:r>
-        <w:lastRenderedPageBreak/>
         <w:t>Impact Assessment</w:t>
       </w:r>
     </w:p>
@@ -835,6 +787,7 @@
           </w:tcPr>
           <w:p>
             <w:r>
+              <w:lastRenderedPageBreak/>
               <w:t>JIRA Ticket Title</w:t>
             </w:r>
           </w:p>
@@ -945,10 +898,7 @@
           </w:tcPr>
           <w:p>
             <w:r>
-              <w:t>Assessment</w:t>
-            </w:r>
-            <w:r>
-              <w:t>:</w:t>
+              <w:t>Assessment:</w:t>
             </w:r>
           </w:p>
         </w:tc>
@@ -1202,347 +1152,6 @@
                 <w:rFonts w:eastAsia="Times New Roman"/>
               </w:rPr>
               <w:t>This was assessed as LOW because despite the large scope of users impacted, reports are just a display of information and do not impact the integrity of information stored in the system. If users could not access a report, the information could still be viewed in the system in Shopping History. The new option expands on report adaptability and function, but if it is confusing to end users, they are not required to use the new filtering options.</w:t>
-            </w:r>
-          </w:p>
-        </w:tc>
-      </w:tr>
-    </w:tbl>
-    <w:p/>
-    <w:p/>
-    <w:tbl>
-      <w:tblPr>
-        <w:tblStyle w:val="ListTable3-Accent4"/>
-        <w:tblW w:w="0" w:type="auto"/>
-        <w:tblCellMar>
-          <w:top w:w="115" w:type="dxa"/>
-          <w:left w:w="115" w:type="dxa"/>
-          <w:bottom w:w="115" w:type="dxa"/>
-          <w:right w:w="115" w:type="dxa"/>
-        </w:tblCellMar>
-        <w:tblLook w:val="04A0" w:firstRow="1" w:lastRow="0" w:firstColumn="1" w:lastColumn="0" w:noHBand="0" w:noVBand="1"/>
-      </w:tblPr>
-      <w:tblGrid>
-        <w:gridCol w:w="2065"/>
-        <w:gridCol w:w="7285"/>
-      </w:tblGrid>
-      <w:tr>
-        <w:trPr>
-          <w:cnfStyle w:val="100000000000" w:firstRow="1" w:lastRow="0" w:firstColumn="0" w:lastColumn="0" w:oddVBand="0" w:evenVBand="0" w:oddHBand="0" w:evenHBand="0" w:firstRowFirstColumn="0" w:firstRowLastColumn="0" w:lastRowFirstColumn="0" w:lastRowLastColumn="0"/>
-        </w:trPr>
-        <w:tc>
-          <w:tcPr>
-            <w:cnfStyle w:val="001000000100" w:firstRow="0" w:lastRow="0" w:firstColumn="1" w:lastColumn="0" w:oddVBand="0" w:evenVBand="0" w:oddHBand="0" w:evenHBand="0" w:firstRowFirstColumn="1" w:firstRowLastColumn="0" w:lastRowFirstColumn="0" w:lastRowLastColumn="0"/>
-            <w:tcW w:w="2065" w:type="dxa"/>
-          </w:tcPr>
-          <w:p>
-            <w:r>
-              <w:t>JIRA Ticket Title</w:t>
-            </w:r>
-          </w:p>
-        </w:tc>
-        <w:tc>
-          <w:tcPr>
-            <w:tcW w:w="7285" w:type="dxa"/>
-          </w:tcPr>
-          <w:p>
-            <w:pPr>
-              <w:cnfStyle w:val="100000000000" w:firstRow="1" w:lastRow="0" w:firstColumn="0" w:lastColumn="0" w:oddVBand="0" w:evenVBand="0" w:oddHBand="0" w:evenHBand="0" w:firstRowFirstColumn="0" w:firstRowLastColumn="0" w:lastRowFirstColumn="0" w:lastRowLastColumn="0"/>
-            </w:pPr>
-            <w:r>
-              <w:t>MED-023: Specialization Home Page for Sites</w:t>
-            </w:r>
-          </w:p>
-        </w:tc>
-      </w:tr>
-      <w:tr>
-        <w:trPr>
-          <w:cnfStyle w:val="000000100000" w:firstRow="0" w:lastRow="0" w:firstColumn="0" w:lastColumn="0" w:oddVBand="0" w:evenVBand="0" w:oddHBand="1" w:evenHBand="0" w:firstRowFirstColumn="0" w:firstRowLastColumn="0" w:lastRowFirstColumn="0" w:lastRowLastColumn="0"/>
-        </w:trPr>
-        <w:tc>
-          <w:tcPr>
-            <w:cnfStyle w:val="001000000000" w:firstRow="0" w:lastRow="0" w:firstColumn="1" w:lastColumn="0" w:oddVBand="0" w:evenVBand="0" w:oddHBand="0" w:evenHBand="0" w:firstRowFirstColumn="0" w:firstRowLastColumn="0" w:lastRowFirstColumn="0" w:lastRowLastColumn="0"/>
-            <w:tcW w:w="2065" w:type="dxa"/>
-          </w:tcPr>
-          <w:p>
-            <w:r>
-              <w:t>Type:</w:t>
-            </w:r>
-          </w:p>
-        </w:tc>
-        <w:tc>
-          <w:tcPr>
-            <w:tcW w:w="7285" w:type="dxa"/>
-          </w:tcPr>
-          <w:p>
-            <w:pPr>
-              <w:cnfStyle w:val="000000100000" w:firstRow="0" w:lastRow="0" w:firstColumn="0" w:lastColumn="0" w:oddVBand="0" w:evenVBand="0" w:oddHBand="1" w:evenHBand="0" w:firstRowFirstColumn="0" w:firstRowLastColumn="0" w:lastRowFirstColumn="0" w:lastRowLastColumn="0"/>
-            </w:pPr>
-            <w:r>
-              <w:t>Enhancement</w:t>
-            </w:r>
-          </w:p>
-        </w:tc>
-      </w:tr>
-      <w:tr>
-        <w:tc>
-          <w:tcPr>
-            <w:cnfStyle w:val="001000000000" w:firstRow="0" w:lastRow="0" w:firstColumn="1" w:lastColumn="0" w:oddVBand="0" w:evenVBand="0" w:oddHBand="0" w:evenHBand="0" w:firstRowFirstColumn="0" w:firstRowLastColumn="0" w:lastRowFirstColumn="0" w:lastRowLastColumn="0"/>
-            <w:tcW w:w="2065" w:type="dxa"/>
-          </w:tcPr>
-          <w:p>
-            <w:r>
-              <w:t>…</w:t>
-            </w:r>
-          </w:p>
-        </w:tc>
-        <w:tc>
-          <w:tcPr>
-            <w:tcW w:w="7285" w:type="dxa"/>
-          </w:tcPr>
-          <w:p>
-            <w:pPr>
-              <w:cnfStyle w:val="000000000000" w:firstRow="0" w:lastRow="0" w:firstColumn="0" w:lastColumn="0" w:oddVBand="0" w:evenVBand="0" w:oddHBand="0" w:evenHBand="0" w:firstRowFirstColumn="0" w:firstRowLastColumn="0" w:lastRowFirstColumn="0" w:lastRowLastColumn="0"/>
-            </w:pPr>
-            <w:r>
-              <w:t>…</w:t>
-            </w:r>
-          </w:p>
-        </w:tc>
-      </w:tr>
-      <w:tr>
-        <w:trPr>
-          <w:cnfStyle w:val="000000100000" w:firstRow="0" w:lastRow="0" w:firstColumn="0" w:lastColumn="0" w:oddVBand="0" w:evenVBand="0" w:oddHBand="1" w:evenHBand="0" w:firstRowFirstColumn="0" w:firstRowLastColumn="0" w:lastRowFirstColumn="0" w:lastRowLastColumn="0"/>
-        </w:trPr>
-        <w:tc>
-          <w:tcPr>
-            <w:cnfStyle w:val="001000000000" w:firstRow="0" w:lastRow="0" w:firstColumn="1" w:lastColumn="0" w:oddVBand="0" w:evenVBand="0" w:oddHBand="0" w:evenHBand="0" w:firstRowFirstColumn="0" w:firstRowLastColumn="0" w:lastRowFirstColumn="0" w:lastRowLastColumn="0"/>
-            <w:tcW w:w="2065" w:type="dxa"/>
-          </w:tcPr>
-          <w:p>
-            <w:r>
-              <w:t>Impact Score:</w:t>
-            </w:r>
-          </w:p>
-        </w:tc>
-        <w:tc>
-          <w:tcPr>
-            <w:tcW w:w="7285" w:type="dxa"/>
-          </w:tcPr>
-          <w:p>
-            <w:pPr>
-              <w:cnfStyle w:val="000000100000" w:firstRow="0" w:lastRow="0" w:firstColumn="0" w:lastColumn="0" w:oddVBand="0" w:evenVBand="0" w:oddHBand="1" w:evenHBand="0" w:firstRowFirstColumn="0" w:firstRowLastColumn="0" w:lastRowFirstColumn="0" w:lastRowLastColumn="0"/>
-            </w:pPr>
-            <w:r>
-              <w:t>Medium</w:t>
-            </w:r>
-          </w:p>
-        </w:tc>
-      </w:tr>
-      <w:tr>
-        <w:tc>
-          <w:tcPr>
-            <w:cnfStyle w:val="001000000000" w:firstRow="0" w:lastRow="0" w:firstColumn="1" w:lastColumn="0" w:oddVBand="0" w:evenVBand="0" w:oddHBand="0" w:evenHBand="0" w:firstRowFirstColumn="0" w:firstRowLastColumn="0" w:lastRowFirstColumn="0" w:lastRowLastColumn="0"/>
-            <w:tcW w:w="2065" w:type="dxa"/>
-          </w:tcPr>
-          <w:p>
-            <w:r>
-              <w:t>Assessment:</w:t>
-            </w:r>
-          </w:p>
-        </w:tc>
-        <w:tc>
-          <w:tcPr>
-            <w:tcW w:w="7285" w:type="dxa"/>
-          </w:tcPr>
-          <w:p>
-            <w:pPr>
-              <w:cnfStyle w:val="000000000000" w:firstRow="0" w:lastRow="0" w:firstColumn="0" w:lastColumn="0" w:oddVBand="0" w:evenVBand="0" w:oddHBand="0" w:evenHBand="0" w:firstRowFirstColumn="0" w:firstRowLastColumn="0" w:lastRowFirstColumn="0" w:lastRowLastColumn="0"/>
-            </w:pPr>
-            <w:r>
-              <w:t>Factors:</w:t>
-            </w:r>
-          </w:p>
-          <w:p>
-            <w:pPr>
-              <w:pStyle w:val="ListParagraph"/>
-              <w:numPr>
-                <w:ilvl w:val="0"/>
-                <w:numId w:val="3"/>
-              </w:numPr>
-              <w:cnfStyle w:val="000000000000" w:firstRow="0" w:lastRow="0" w:firstColumn="0" w:lastColumn="0" w:oddVBand="0" w:evenVBand="0" w:oddHBand="0" w:evenHBand="0" w:firstRowFirstColumn="0" w:firstRowLastColumn="0" w:lastRowFirstColumn="0" w:lastRowLastColumn="0"/>
-            </w:pPr>
-            <w:r>
-              <w:t>Navigation could be impacted for end users</w:t>
-            </w:r>
-          </w:p>
-          <w:p>
-            <w:pPr>
-              <w:pStyle w:val="ListParagraph"/>
-              <w:numPr>
-                <w:ilvl w:val="0"/>
-                <w:numId w:val="3"/>
-              </w:numPr>
-              <w:cnfStyle w:val="000000000000" w:firstRow="0" w:lastRow="0" w:firstColumn="0" w:lastColumn="0" w:oddVBand="0" w:evenVBand="0" w:oddHBand="0" w:evenHBand="0" w:firstRowFirstColumn="0" w:firstRowLastColumn="0" w:lastRowFirstColumn="0" w:lastRowLastColumn="0"/>
-            </w:pPr>
-            <w:r>
-              <w:t>The change requires set up by Administrators, and then by default shows the new Home Page to users at the chosen sites</w:t>
-            </w:r>
-          </w:p>
-          <w:p>
-            <w:pPr>
-              <w:pStyle w:val="ListParagraph"/>
-              <w:numPr>
-                <w:ilvl w:val="0"/>
-                <w:numId w:val="3"/>
-              </w:numPr>
-              <w:cnfStyle w:val="000000000000" w:firstRow="0" w:lastRow="0" w:firstColumn="0" w:lastColumn="0" w:oddVBand="0" w:evenVBand="0" w:oddHBand="0" w:evenHBand="0" w:firstRowFirstColumn="0" w:firstRowLastColumn="0" w:lastRowFirstColumn="0" w:lastRowLastColumn="0"/>
-            </w:pPr>
-            <w:r>
-              <w:t>Search is available from any of the tabs including the new tab</w:t>
-            </w:r>
-          </w:p>
-          <w:p>
-            <w:pPr>
-              <w:pStyle w:val="ListParagraph"/>
-              <w:numPr>
-                <w:ilvl w:val="0"/>
-                <w:numId w:val="3"/>
-              </w:numPr>
-              <w:cnfStyle w:val="000000000000" w:firstRow="0" w:lastRow="0" w:firstColumn="0" w:lastColumn="0" w:oddVBand="0" w:evenVBand="0" w:oddHBand="0" w:evenHBand="0" w:firstRowFirstColumn="0" w:firstRowLastColumn="0" w:lastRowFirstColumn="0" w:lastRowLastColumn="0"/>
-            </w:pPr>
-            <w:r>
-              <w:t>If the Specialty Page did not work, users could still access the product list on other pages instead</w:t>
-            </w:r>
-          </w:p>
-          <w:p>
-            <w:pPr>
-              <w:pStyle w:val="ListParagraph"/>
-              <w:numPr>
-                <w:ilvl w:val="0"/>
-                <w:numId w:val="3"/>
-              </w:numPr>
-              <w:cnfStyle w:val="000000000000" w:firstRow="0" w:lastRow="0" w:firstColumn="0" w:lastColumn="0" w:oddVBand="0" w:evenVBand="0" w:oddHBand="0" w:evenHBand="0" w:firstRowFirstColumn="0" w:firstRowLastColumn="0" w:lastRowFirstColumn="0" w:lastRowLastColumn="0"/>
-            </w:pPr>
-            <w:r>
-              <w:t>A company can contact Support to opt out, but cannot adjust the option on their own</w:t>
-            </w:r>
-          </w:p>
-          <w:p>
-            <w:pPr>
-              <w:pStyle w:val="ListParagraph"/>
-              <w:numPr>
-                <w:ilvl w:val="0"/>
-                <w:numId w:val="3"/>
-              </w:numPr>
-              <w:cnfStyle w:val="000000000000" w:firstRow="0" w:lastRow="0" w:firstColumn="0" w:lastColumn="0" w:oddVBand="0" w:evenVBand="0" w:oddHBand="0" w:evenHBand="0" w:firstRowFirstColumn="0" w:firstRowLastColumn="0" w:lastRowFirstColumn="0" w:lastRowLastColumn="0"/>
-            </w:pPr>
-            <w:r>
-              <w:t>Search and Shopping are not impacted with this change, so user workflow is not impeded</w:t>
-            </w:r>
-          </w:p>
-          <w:p>
-            <w:pPr>
-              <w:cnfStyle w:val="000000000000" w:firstRow="0" w:lastRow="0" w:firstColumn="0" w:lastColumn="0" w:oddVBand="0" w:evenVBand="0" w:oddHBand="0" w:evenHBand="0" w:firstRowFirstColumn="0" w:firstRowLastColumn="0" w:lastRowFirstColumn="0" w:lastRowLastColumn="0"/>
-            </w:pPr>
-          </w:p>
-          <w:p>
-            <w:pPr>
-              <w:cnfStyle w:val="000000000000" w:firstRow="0" w:lastRow="0" w:firstColumn="0" w:lastColumn="0" w:oddVBand="0" w:evenVBand="0" w:oddHBand="0" w:evenHBand="0" w:firstRowFirstColumn="0" w:firstRowLastColumn="0" w:lastRowFirstColumn="0" w:lastRowLastColumn="0"/>
-            </w:pPr>
-            <w:r>
-              <w:t>Potential Impact Areas:</w:t>
-            </w:r>
-          </w:p>
-          <w:p>
-            <w:pPr>
-              <w:pStyle w:val="ListParagraph"/>
-              <w:numPr>
-                <w:ilvl w:val="0"/>
-                <w:numId w:val="4"/>
-              </w:numPr>
-              <w:cnfStyle w:val="000000000000" w:firstRow="0" w:lastRow="0" w:firstColumn="0" w:lastColumn="0" w:oddVBand="0" w:evenVBand="0" w:oddHBand="0" w:evenHBand="0" w:firstRowFirstColumn="0" w:firstRowLastColumn="0" w:lastRowFirstColumn="0" w:lastRowLastColumn="0"/>
-            </w:pPr>
-            <w:r>
-              <w:t>Home Page</w:t>
-            </w:r>
-          </w:p>
-          <w:p>
-            <w:pPr>
-              <w:pStyle w:val="ListParagraph"/>
-              <w:numPr>
-                <w:ilvl w:val="0"/>
-                <w:numId w:val="4"/>
-              </w:numPr>
-              <w:cnfStyle w:val="000000000000" w:firstRow="0" w:lastRow="0" w:firstColumn="0" w:lastColumn="0" w:oddVBand="0" w:evenVBand="0" w:oddHBand="0" w:evenHBand="0" w:firstRowFirstColumn="0" w:firstRowLastColumn="0" w:lastRowFirstColumn="0" w:lastRowLastColumn="0"/>
-            </w:pPr>
-            <w:r>
-              <w:t>Navigation</w:t>
-            </w:r>
-          </w:p>
-          <w:p>
-            <w:pPr>
-              <w:cnfStyle w:val="000000000000" w:firstRow="0" w:lastRow="0" w:firstColumn="0" w:lastColumn="0" w:oddVBand="0" w:evenVBand="0" w:oddHBand="0" w:evenHBand="0" w:firstRowFirstColumn="0" w:firstRowLastColumn="0" w:lastRowFirstColumn="0" w:lastRowLastColumn="0"/>
-            </w:pPr>
-          </w:p>
-          <w:p>
-            <w:pPr>
-              <w:cnfStyle w:val="000000000000" w:firstRow="0" w:lastRow="0" w:firstColumn="0" w:lastColumn="0" w:oddVBand="0" w:evenVBand="0" w:oddHBand="0" w:evenHBand="0" w:firstRowFirstColumn="0" w:firstRowLastColumn="0" w:lastRowFirstColumn="0" w:lastRowLastColumn="0"/>
-            </w:pPr>
-            <w:r>
-              <w:t>Mitigation Plan:</w:t>
-            </w:r>
-          </w:p>
-          <w:p>
-            <w:pPr>
-              <w:pStyle w:val="ListParagraph"/>
-              <w:numPr>
-                <w:ilvl w:val="0"/>
-                <w:numId w:val="5"/>
-              </w:numPr>
-              <w:cnfStyle w:val="000000000000" w:firstRow="0" w:lastRow="0" w:firstColumn="0" w:lastColumn="0" w:oddVBand="0" w:evenVBand="0" w:oddHBand="0" w:evenHBand="0" w:firstRowFirstColumn="0" w:firstRowLastColumn="0" w:lastRowFirstColumn="0" w:lastRowLastColumn="0"/>
-            </w:pPr>
-            <w:r>
-              <w:t>User Manuals: An update is required to the internal Admin manual to show the new Specialty box and explain usage of new dropdown options; update is also required to user guide for how to use the new Specialty page.</w:t>
-            </w:r>
-          </w:p>
-          <w:p>
-            <w:pPr>
-              <w:pStyle w:val="ListParagraph"/>
-              <w:numPr>
-                <w:ilvl w:val="0"/>
-                <w:numId w:val="5"/>
-              </w:numPr>
-              <w:cnfStyle w:val="000000000000" w:firstRow="0" w:lastRow="0" w:firstColumn="0" w:lastColumn="0" w:oddVBand="0" w:evenVBand="0" w:oddHBand="0" w:evenHBand="0" w:firstRowFirstColumn="0" w:firstRowLastColumn="0" w:lastRowFirstColumn="0" w:lastRowLastColumn="0"/>
-            </w:pPr>
-            <w:r>
-              <w:t>Testing: User impact testing is required to ensure that navigation between new and original tabs works, and search on Specialty page works.</w:t>
-            </w:r>
-          </w:p>
-          <w:p>
-            <w:pPr>
-              <w:cnfStyle w:val="000000000000" w:firstRow="0" w:lastRow="0" w:firstColumn="0" w:lastColumn="0" w:oddVBand="0" w:evenVBand="0" w:oddHBand="0" w:evenHBand="0" w:firstRowFirstColumn="0" w:firstRowLastColumn="0" w:lastRowFirstColumn="0" w:lastRowLastColumn="0"/>
-            </w:pPr>
-          </w:p>
-          <w:p>
-            <w:pPr>
-              <w:cnfStyle w:val="000000000000" w:firstRow="0" w:lastRow="0" w:firstColumn="0" w:lastColumn="0" w:oddVBand="0" w:evenVBand="0" w:oddHBand="0" w:evenHBand="0" w:firstRowFirstColumn="0" w:firstRowLastColumn="0" w:lastRowFirstColumn="0" w:lastRowLastColumn="0"/>
-            </w:pPr>
-            <w:r>
-              <w:t>Assessment:</w:t>
-            </w:r>
-          </w:p>
-          <w:p>
-            <w:pPr>
-              <w:pStyle w:val="ListParagraph"/>
-              <w:numPr>
-                <w:ilvl w:val="0"/>
-                <w:numId w:val="6"/>
-              </w:numPr>
-              <w:cnfStyle w:val="000000000000" w:firstRow="0" w:lastRow="0" w:firstColumn="0" w:lastColumn="0" w:oddVBand="0" w:evenVBand="0" w:oddHBand="0" w:evenHBand="0" w:firstRowFirstColumn="0" w:firstRowLastColumn="0" w:lastRowFirstColumn="0" w:lastRowLastColumn="0"/>
-            </w:pPr>
-            <w:r>
-              <w:lastRenderedPageBreak/>
-              <w:t>This was assessed as MEDIUM because although workaround options are available, the change could potentially impact user navigation, and Specialty site users will have the new page by default when opted in by the Administrator. The new page has similar options to the original page, still contains Search, and still has access to the other pages in the system. The convenience of the new page would be nullified if users could not navigate freely, so testing will be done for the release. Finally, there is not an easy way to opt out if the change is not desired for a company; it involves contacting support and requesting the change. User Manuals will be updated to help mitigate the impact of the new page.</w:t>
             </w:r>
           </w:p>
         </w:tc>
@@ -1589,7 +1198,7 @@
               <w:cnfStyle w:val="100000000000" w:firstRow="1" w:lastRow="0" w:firstColumn="0" w:lastColumn="0" w:oddVBand="0" w:evenVBand="0" w:oddHBand="0" w:evenHBand="0" w:firstRowFirstColumn="0" w:firstRowLastColumn="0" w:lastRowFirstColumn="0" w:lastRowLastColumn="0"/>
             </w:pPr>
             <w:r>
-              <w:t>MED-011: Error When Heart Monitor Sz3 in Cart</w:t>
+              <w:t>MED-023: Specialization Home Page for Sites</w:t>
             </w:r>
           </w:p>
         </w:tc>
@@ -1618,7 +1227,7 @@
               <w:cnfStyle w:val="000000100000" w:firstRow="0" w:lastRow="0" w:firstColumn="0" w:lastColumn="0" w:oddVBand="0" w:evenVBand="0" w:oddHBand="1" w:evenHBand="0" w:firstRowFirstColumn="0" w:firstRowLastColumn="0" w:lastRowFirstColumn="0" w:lastRowLastColumn="0"/>
             </w:pPr>
             <w:r>
-              <w:t>Defect</w:t>
+              <w:t>Enhancement</w:t>
             </w:r>
           </w:p>
         </w:tc>
@@ -1673,6 +1282,346 @@
               <w:cnfStyle w:val="000000100000" w:firstRow="0" w:lastRow="0" w:firstColumn="0" w:lastColumn="0" w:oddVBand="0" w:evenVBand="0" w:oddHBand="1" w:evenHBand="0" w:firstRowFirstColumn="0" w:firstRowLastColumn="0" w:lastRowFirstColumn="0" w:lastRowLastColumn="0"/>
             </w:pPr>
             <w:r>
+              <w:t>Medium</w:t>
+            </w:r>
+          </w:p>
+        </w:tc>
+      </w:tr>
+      <w:tr>
+        <w:tc>
+          <w:tcPr>
+            <w:cnfStyle w:val="001000000000" w:firstRow="0" w:lastRow="0" w:firstColumn="1" w:lastColumn="0" w:oddVBand="0" w:evenVBand="0" w:oddHBand="0" w:evenHBand="0" w:firstRowFirstColumn="0" w:firstRowLastColumn="0" w:lastRowFirstColumn="0" w:lastRowLastColumn="0"/>
+            <w:tcW w:w="2065" w:type="dxa"/>
+          </w:tcPr>
+          <w:p>
+            <w:r>
+              <w:t>Assessment:</w:t>
+            </w:r>
+          </w:p>
+        </w:tc>
+        <w:tc>
+          <w:tcPr>
+            <w:tcW w:w="7285" w:type="dxa"/>
+          </w:tcPr>
+          <w:p>
+            <w:pPr>
+              <w:cnfStyle w:val="000000000000" w:firstRow="0" w:lastRow="0" w:firstColumn="0" w:lastColumn="0" w:oddVBand="0" w:evenVBand="0" w:oddHBand="0" w:evenHBand="0" w:firstRowFirstColumn="0" w:firstRowLastColumn="0" w:lastRowFirstColumn="0" w:lastRowLastColumn="0"/>
+            </w:pPr>
+            <w:r>
+              <w:t>Factors:</w:t>
+            </w:r>
+          </w:p>
+          <w:p>
+            <w:pPr>
+              <w:pStyle w:val="ListParagraph"/>
+              <w:numPr>
+                <w:ilvl w:val="0"/>
+                <w:numId w:val="3"/>
+              </w:numPr>
+              <w:cnfStyle w:val="000000000000" w:firstRow="0" w:lastRow="0" w:firstColumn="0" w:lastColumn="0" w:oddVBand="0" w:evenVBand="0" w:oddHBand="0" w:evenHBand="0" w:firstRowFirstColumn="0" w:firstRowLastColumn="0" w:lastRowFirstColumn="0" w:lastRowLastColumn="0"/>
+            </w:pPr>
+            <w:r>
+              <w:t>Navigation could be impacted for end users</w:t>
+            </w:r>
+          </w:p>
+          <w:p>
+            <w:pPr>
+              <w:pStyle w:val="ListParagraph"/>
+              <w:numPr>
+                <w:ilvl w:val="0"/>
+                <w:numId w:val="3"/>
+              </w:numPr>
+              <w:cnfStyle w:val="000000000000" w:firstRow="0" w:lastRow="0" w:firstColumn="0" w:lastColumn="0" w:oddVBand="0" w:evenVBand="0" w:oddHBand="0" w:evenHBand="0" w:firstRowFirstColumn="0" w:firstRowLastColumn="0" w:lastRowFirstColumn="0" w:lastRowLastColumn="0"/>
+            </w:pPr>
+            <w:r>
+              <w:t>The change requires set up by Administrators, and then by default shows the new Home Page to users at the chosen sites</w:t>
+            </w:r>
+          </w:p>
+          <w:p>
+            <w:pPr>
+              <w:pStyle w:val="ListParagraph"/>
+              <w:numPr>
+                <w:ilvl w:val="0"/>
+                <w:numId w:val="3"/>
+              </w:numPr>
+              <w:cnfStyle w:val="000000000000" w:firstRow="0" w:lastRow="0" w:firstColumn="0" w:lastColumn="0" w:oddVBand="0" w:evenVBand="0" w:oddHBand="0" w:evenHBand="0" w:firstRowFirstColumn="0" w:firstRowLastColumn="0" w:lastRowFirstColumn="0" w:lastRowLastColumn="0"/>
+            </w:pPr>
+            <w:r>
+              <w:t>Search is available from any of the tabs including the new tab</w:t>
+            </w:r>
+          </w:p>
+          <w:p>
+            <w:pPr>
+              <w:pStyle w:val="ListParagraph"/>
+              <w:numPr>
+                <w:ilvl w:val="0"/>
+                <w:numId w:val="3"/>
+              </w:numPr>
+              <w:cnfStyle w:val="000000000000" w:firstRow="0" w:lastRow="0" w:firstColumn="0" w:lastColumn="0" w:oddVBand="0" w:evenVBand="0" w:oddHBand="0" w:evenHBand="0" w:firstRowFirstColumn="0" w:firstRowLastColumn="0" w:lastRowFirstColumn="0" w:lastRowLastColumn="0"/>
+            </w:pPr>
+            <w:r>
+              <w:t>If the Specialty Page did not work, users could still access the product list on other pages instead</w:t>
+            </w:r>
+          </w:p>
+          <w:p>
+            <w:pPr>
+              <w:pStyle w:val="ListParagraph"/>
+              <w:numPr>
+                <w:ilvl w:val="0"/>
+                <w:numId w:val="3"/>
+              </w:numPr>
+              <w:cnfStyle w:val="000000000000" w:firstRow="0" w:lastRow="0" w:firstColumn="0" w:lastColumn="0" w:oddVBand="0" w:evenVBand="0" w:oddHBand="0" w:evenHBand="0" w:firstRowFirstColumn="0" w:firstRowLastColumn="0" w:lastRowFirstColumn="0" w:lastRowLastColumn="0"/>
+            </w:pPr>
+            <w:r>
+              <w:lastRenderedPageBreak/>
+              <w:t>A company can contact Support to opt out, but cannot adjust the option on their own</w:t>
+            </w:r>
+          </w:p>
+          <w:p>
+            <w:pPr>
+              <w:pStyle w:val="ListParagraph"/>
+              <w:numPr>
+                <w:ilvl w:val="0"/>
+                <w:numId w:val="3"/>
+              </w:numPr>
+              <w:cnfStyle w:val="000000000000" w:firstRow="0" w:lastRow="0" w:firstColumn="0" w:lastColumn="0" w:oddVBand="0" w:evenVBand="0" w:oddHBand="0" w:evenHBand="0" w:firstRowFirstColumn="0" w:firstRowLastColumn="0" w:lastRowFirstColumn="0" w:lastRowLastColumn="0"/>
+            </w:pPr>
+            <w:r>
+              <w:t>Search and Shopping are not impacted with this change, so user workflow is not impeded</w:t>
+            </w:r>
+          </w:p>
+          <w:p>
+            <w:pPr>
+              <w:cnfStyle w:val="000000000000" w:firstRow="0" w:lastRow="0" w:firstColumn="0" w:lastColumn="0" w:oddVBand="0" w:evenVBand="0" w:oddHBand="0" w:evenHBand="0" w:firstRowFirstColumn="0" w:firstRowLastColumn="0" w:lastRowFirstColumn="0" w:lastRowLastColumn="0"/>
+            </w:pPr>
+          </w:p>
+          <w:p>
+            <w:pPr>
+              <w:cnfStyle w:val="000000000000" w:firstRow="0" w:lastRow="0" w:firstColumn="0" w:lastColumn="0" w:oddVBand="0" w:evenVBand="0" w:oddHBand="0" w:evenHBand="0" w:firstRowFirstColumn="0" w:firstRowLastColumn="0" w:lastRowFirstColumn="0" w:lastRowLastColumn="0"/>
+            </w:pPr>
+            <w:r>
+              <w:t>Potential Impact Areas:</w:t>
+            </w:r>
+          </w:p>
+          <w:p>
+            <w:pPr>
+              <w:pStyle w:val="ListParagraph"/>
+              <w:numPr>
+                <w:ilvl w:val="0"/>
+                <w:numId w:val="4"/>
+              </w:numPr>
+              <w:cnfStyle w:val="000000000000" w:firstRow="0" w:lastRow="0" w:firstColumn="0" w:lastColumn="0" w:oddVBand="0" w:evenVBand="0" w:oddHBand="0" w:evenHBand="0" w:firstRowFirstColumn="0" w:firstRowLastColumn="0" w:lastRowFirstColumn="0" w:lastRowLastColumn="0"/>
+            </w:pPr>
+            <w:r>
+              <w:t>Home Page</w:t>
+            </w:r>
+          </w:p>
+          <w:p>
+            <w:pPr>
+              <w:pStyle w:val="ListParagraph"/>
+              <w:numPr>
+                <w:ilvl w:val="0"/>
+                <w:numId w:val="4"/>
+              </w:numPr>
+              <w:cnfStyle w:val="000000000000" w:firstRow="0" w:lastRow="0" w:firstColumn="0" w:lastColumn="0" w:oddVBand="0" w:evenVBand="0" w:oddHBand="0" w:evenHBand="0" w:firstRowFirstColumn="0" w:firstRowLastColumn="0" w:lastRowFirstColumn="0" w:lastRowLastColumn="0"/>
+            </w:pPr>
+            <w:r>
+              <w:t>Navigation</w:t>
+            </w:r>
+          </w:p>
+          <w:p>
+            <w:pPr>
+              <w:cnfStyle w:val="000000000000" w:firstRow="0" w:lastRow="0" w:firstColumn="0" w:lastColumn="0" w:oddVBand="0" w:evenVBand="0" w:oddHBand="0" w:evenHBand="0" w:firstRowFirstColumn="0" w:firstRowLastColumn="0" w:lastRowFirstColumn="0" w:lastRowLastColumn="0"/>
+            </w:pPr>
+          </w:p>
+          <w:p>
+            <w:pPr>
+              <w:cnfStyle w:val="000000000000" w:firstRow="0" w:lastRow="0" w:firstColumn="0" w:lastColumn="0" w:oddVBand="0" w:evenVBand="0" w:oddHBand="0" w:evenHBand="0" w:firstRowFirstColumn="0" w:firstRowLastColumn="0" w:lastRowFirstColumn="0" w:lastRowLastColumn="0"/>
+            </w:pPr>
+            <w:r>
+              <w:t>Mitigation Plan:</w:t>
+            </w:r>
+          </w:p>
+          <w:p>
+            <w:pPr>
+              <w:pStyle w:val="ListParagraph"/>
+              <w:numPr>
+                <w:ilvl w:val="0"/>
+                <w:numId w:val="5"/>
+              </w:numPr>
+              <w:cnfStyle w:val="000000000000" w:firstRow="0" w:lastRow="0" w:firstColumn="0" w:lastColumn="0" w:oddVBand="0" w:evenVBand="0" w:oddHBand="0" w:evenHBand="0" w:firstRowFirstColumn="0" w:firstRowLastColumn="0" w:lastRowFirstColumn="0" w:lastRowLastColumn="0"/>
+            </w:pPr>
+            <w:r>
+              <w:t>User Manuals: An update is required to the internal Admin manual to show the new Specialty box and explain usage of new dropdown options; update is also required to user guide for how to use the new Specialty page.</w:t>
+            </w:r>
+          </w:p>
+          <w:p>
+            <w:pPr>
+              <w:pStyle w:val="ListParagraph"/>
+              <w:numPr>
+                <w:ilvl w:val="0"/>
+                <w:numId w:val="5"/>
+              </w:numPr>
+              <w:cnfStyle w:val="000000000000" w:firstRow="0" w:lastRow="0" w:firstColumn="0" w:lastColumn="0" w:oddVBand="0" w:evenVBand="0" w:oddHBand="0" w:evenHBand="0" w:firstRowFirstColumn="0" w:firstRowLastColumn="0" w:lastRowFirstColumn="0" w:lastRowLastColumn="0"/>
+            </w:pPr>
+            <w:r>
+              <w:t>Testing: User impact testing is required to ensure that navigation between new and original tabs works, and search on Specialty page works.</w:t>
+            </w:r>
+          </w:p>
+          <w:p>
+            <w:pPr>
+              <w:cnfStyle w:val="000000000000" w:firstRow="0" w:lastRow="0" w:firstColumn="0" w:lastColumn="0" w:oddVBand="0" w:evenVBand="0" w:oddHBand="0" w:evenHBand="0" w:firstRowFirstColumn="0" w:firstRowLastColumn="0" w:lastRowFirstColumn="0" w:lastRowLastColumn="0"/>
+            </w:pPr>
+          </w:p>
+          <w:p>
+            <w:pPr>
+              <w:cnfStyle w:val="000000000000" w:firstRow="0" w:lastRow="0" w:firstColumn="0" w:lastColumn="0" w:oddVBand="0" w:evenVBand="0" w:oddHBand="0" w:evenHBand="0" w:firstRowFirstColumn="0" w:firstRowLastColumn="0" w:lastRowFirstColumn="0" w:lastRowLastColumn="0"/>
+            </w:pPr>
+            <w:r>
+              <w:t>Assessment:</w:t>
+            </w:r>
+          </w:p>
+          <w:p>
+            <w:pPr>
+              <w:pStyle w:val="ListParagraph"/>
+              <w:numPr>
+                <w:ilvl w:val="0"/>
+                <w:numId w:val="6"/>
+              </w:numPr>
+              <w:cnfStyle w:val="000000000000" w:firstRow="0" w:lastRow="0" w:firstColumn="0" w:lastColumn="0" w:oddVBand="0" w:evenVBand="0" w:oddHBand="0" w:evenHBand="0" w:firstRowFirstColumn="0" w:firstRowLastColumn="0" w:lastRowFirstColumn="0" w:lastRowLastColumn="0"/>
+            </w:pPr>
+            <w:r>
+              <w:t>This was assessed as MEDIUM because although workaround options are available, the change could potentially impact user navigation, and Specialty site users will have the new page by default when opted in by the Administrator. The new page has similar options to the original page, still contains Search, and still has access to the other pages in the system. The convenience of the new page would be nullified if users could not navigate freely, so testing will be done for the release. Finally, there is not an easy way to opt out if the change is not desired for a company; it involves contacting support and requesting the change. User Manuals will be updated to help mitigate the impact of the new page.</w:t>
+            </w:r>
+          </w:p>
+        </w:tc>
+      </w:tr>
+    </w:tbl>
+    <w:p/>
+    <w:tbl>
+      <w:tblPr>
+        <w:tblStyle w:val="ListTable3-Accent4"/>
+        <w:tblW w:w="0" w:type="auto"/>
+        <w:tblCellMar>
+          <w:top w:w="115" w:type="dxa"/>
+          <w:left w:w="115" w:type="dxa"/>
+          <w:bottom w:w="115" w:type="dxa"/>
+          <w:right w:w="115" w:type="dxa"/>
+        </w:tblCellMar>
+        <w:tblLook w:val="04A0" w:firstRow="1" w:lastRow="0" w:firstColumn="1" w:lastColumn="0" w:noHBand="0" w:noVBand="1"/>
+      </w:tblPr>
+      <w:tblGrid>
+        <w:gridCol w:w="2065"/>
+        <w:gridCol w:w="7285"/>
+      </w:tblGrid>
+      <w:tr>
+        <w:trPr>
+          <w:cnfStyle w:val="100000000000" w:firstRow="1" w:lastRow="0" w:firstColumn="0" w:lastColumn="0" w:oddVBand="0" w:evenVBand="0" w:oddHBand="0" w:evenHBand="0" w:firstRowFirstColumn="0" w:firstRowLastColumn="0" w:lastRowFirstColumn="0" w:lastRowLastColumn="0"/>
+        </w:trPr>
+        <w:tc>
+          <w:tcPr>
+            <w:cnfStyle w:val="001000000100" w:firstRow="0" w:lastRow="0" w:firstColumn="1" w:lastColumn="0" w:oddVBand="0" w:evenVBand="0" w:oddHBand="0" w:evenHBand="0" w:firstRowFirstColumn="1" w:firstRowLastColumn="0" w:lastRowFirstColumn="0" w:lastRowLastColumn="0"/>
+            <w:tcW w:w="2065" w:type="dxa"/>
+          </w:tcPr>
+          <w:p>
+            <w:r>
+              <w:t>JIRA Ticket Title</w:t>
+            </w:r>
+          </w:p>
+        </w:tc>
+        <w:tc>
+          <w:tcPr>
+            <w:tcW w:w="7285" w:type="dxa"/>
+          </w:tcPr>
+          <w:p>
+            <w:pPr>
+              <w:cnfStyle w:val="100000000000" w:firstRow="1" w:lastRow="0" w:firstColumn="0" w:lastColumn="0" w:oddVBand="0" w:evenVBand="0" w:oddHBand="0" w:evenHBand="0" w:firstRowFirstColumn="0" w:firstRowLastColumn="0" w:lastRowFirstColumn="0" w:lastRowLastColumn="0"/>
+            </w:pPr>
+            <w:r>
+              <w:t>MED-011: Error When Heart Monitor Sz3 in Cart</w:t>
+            </w:r>
+          </w:p>
+        </w:tc>
+      </w:tr>
+      <w:tr>
+        <w:trPr>
+          <w:cnfStyle w:val="000000100000" w:firstRow="0" w:lastRow="0" w:firstColumn="0" w:lastColumn="0" w:oddVBand="0" w:evenVBand="0" w:oddHBand="1" w:evenHBand="0" w:firstRowFirstColumn="0" w:firstRowLastColumn="0" w:lastRowFirstColumn="0" w:lastRowLastColumn="0"/>
+        </w:trPr>
+        <w:tc>
+          <w:tcPr>
+            <w:cnfStyle w:val="001000000000" w:firstRow="0" w:lastRow="0" w:firstColumn="1" w:lastColumn="0" w:oddVBand="0" w:evenVBand="0" w:oddHBand="0" w:evenHBand="0" w:firstRowFirstColumn="0" w:firstRowLastColumn="0" w:lastRowFirstColumn="0" w:lastRowLastColumn="0"/>
+            <w:tcW w:w="2065" w:type="dxa"/>
+          </w:tcPr>
+          <w:p>
+            <w:r>
+              <w:t>Type:</w:t>
+            </w:r>
+          </w:p>
+        </w:tc>
+        <w:tc>
+          <w:tcPr>
+            <w:tcW w:w="7285" w:type="dxa"/>
+          </w:tcPr>
+          <w:p>
+            <w:pPr>
+              <w:cnfStyle w:val="000000100000" w:firstRow="0" w:lastRow="0" w:firstColumn="0" w:lastColumn="0" w:oddVBand="0" w:evenVBand="0" w:oddHBand="1" w:evenHBand="0" w:firstRowFirstColumn="0" w:firstRowLastColumn="0" w:lastRowFirstColumn="0" w:lastRowLastColumn="0"/>
+            </w:pPr>
+            <w:r>
+              <w:t>Defect</w:t>
+            </w:r>
+          </w:p>
+        </w:tc>
+      </w:tr>
+      <w:tr>
+        <w:tc>
+          <w:tcPr>
+            <w:cnfStyle w:val="001000000000" w:firstRow="0" w:lastRow="0" w:firstColumn="1" w:lastColumn="0" w:oddVBand="0" w:evenVBand="0" w:oddHBand="0" w:evenHBand="0" w:firstRowFirstColumn="0" w:firstRowLastColumn="0" w:lastRowFirstColumn="0" w:lastRowLastColumn="0"/>
+            <w:tcW w:w="2065" w:type="dxa"/>
+          </w:tcPr>
+          <w:p>
+            <w:r>
+              <w:t>…</w:t>
+            </w:r>
+          </w:p>
+        </w:tc>
+        <w:tc>
+          <w:tcPr>
+            <w:tcW w:w="7285" w:type="dxa"/>
+          </w:tcPr>
+          <w:p>
+            <w:pPr>
+              <w:cnfStyle w:val="000000000000" w:firstRow="0" w:lastRow="0" w:firstColumn="0" w:lastColumn="0" w:oddVBand="0" w:evenVBand="0" w:oddHBand="0" w:evenHBand="0" w:firstRowFirstColumn="0" w:firstRowLastColumn="0" w:lastRowFirstColumn="0" w:lastRowLastColumn="0"/>
+            </w:pPr>
+            <w:r>
+              <w:t>…</w:t>
+            </w:r>
+          </w:p>
+        </w:tc>
+      </w:tr>
+      <w:tr>
+        <w:trPr>
+          <w:cnfStyle w:val="000000100000" w:firstRow="0" w:lastRow="0" w:firstColumn="0" w:lastColumn="0" w:oddVBand="0" w:evenVBand="0" w:oddHBand="1" w:evenHBand="0" w:firstRowFirstColumn="0" w:firstRowLastColumn="0" w:lastRowFirstColumn="0" w:lastRowLastColumn="0"/>
+        </w:trPr>
+        <w:tc>
+          <w:tcPr>
+            <w:cnfStyle w:val="001000000000" w:firstRow="0" w:lastRow="0" w:firstColumn="1" w:lastColumn="0" w:oddVBand="0" w:evenVBand="0" w:oddHBand="0" w:evenHBand="0" w:firstRowFirstColumn="0" w:firstRowLastColumn="0" w:lastRowFirstColumn="0" w:lastRowLastColumn="0"/>
+            <w:tcW w:w="2065" w:type="dxa"/>
+          </w:tcPr>
+          <w:p>
+            <w:r>
+              <w:t>Impact Score:</w:t>
+            </w:r>
+          </w:p>
+        </w:tc>
+        <w:tc>
+          <w:tcPr>
+            <w:tcW w:w="7285" w:type="dxa"/>
+          </w:tcPr>
+          <w:p>
+            <w:pPr>
+              <w:cnfStyle w:val="000000100000" w:firstRow="0" w:lastRow="0" w:firstColumn="0" w:lastColumn="0" w:oddVBand="0" w:evenVBand="0" w:oddHBand="1" w:evenHBand="0" w:firstRowFirstColumn="0" w:firstRowLastColumn="0" w:lastRowFirstColumn="0" w:lastRowLastColumn="0"/>
+            </w:pPr>
+            <w:r>
               <w:t>Minimal</w:t>
             </w:r>
           </w:p>
@@ -1803,6 +1752,7 @@
               <w:cnfStyle w:val="000000000000" w:firstRow="0" w:lastRow="0" w:firstColumn="0" w:lastColumn="0" w:oddVBand="0" w:evenVBand="0" w:oddHBand="0" w:evenHBand="0" w:firstRowFirstColumn="0" w:firstRowLastColumn="0" w:lastRowFirstColumn="0" w:lastRowLastColumn="0"/>
             </w:pPr>
             <w:r>
+              <w:lastRenderedPageBreak/>
               <w:t>Shopping Cart</w:t>
             </w:r>
           </w:p>
@@ -1881,11 +1831,7 @@
               <w:cnfStyle w:val="000000000000" w:firstRow="0" w:lastRow="0" w:firstColumn="0" w:lastColumn="0" w:oddVBand="0" w:evenVBand="0" w:oddHBand="0" w:evenHBand="0" w:firstRowFirstColumn="0" w:firstRowLastColumn="0" w:lastRowFirstColumn="0" w:lastRowLastColumn="0"/>
             </w:pPr>
             <w:r>
-              <w:t xml:space="preserve">This was assessed as MINIMAL because the impact of the fix is much lower than that of the original defect. The issue blocked users from checking out, but the fix restores behavior so that check out for impacted users will simply work now. Users will not need to change their processes to check out, no longer need the workaround, and the </w:t>
-            </w:r>
-            <w:r>
-              <w:lastRenderedPageBreak/>
-              <w:t>Heart Monitor price is consistent with the catalog price - expected price.</w:t>
+              <w:t>This was assessed as MINIMAL because the impact of the fix is much lower than that of the original defect. The issue blocked users from checking out, but the fix restores behavior so that check out for impacted users will simply work now. Users will not need to change their processes to check out, no longer need the workaround, and the Heart Monitor price is consistent with the catalog price - expected price.</w:t>
             </w:r>
           </w:p>
         </w:tc>
@@ -2010,10 +1956,7 @@
           </w:tcPr>
           <w:p>
             <w:r>
-              <w:t>Score</w:t>
-            </w:r>
-            <w:r>
-              <w:t>:</w:t>
+              <w:t>Score:</w:t>
             </w:r>
           </w:p>
         </w:tc>
@@ -2079,9 +2022,10 @@
     <w:p/>
     <w:p>
       <w:pPr>
-        <w:pStyle w:val="Subtitle"/>
+        <w:pStyle w:val="Heading2"/>
       </w:pPr>
       <w:r>
+        <w:lastRenderedPageBreak/>
         <w:t>Broad-Spectrum Test Specification</w:t>
       </w:r>
     </w:p>
@@ -2187,17 +2131,17 @@
           <w:tcPr>
             <w:cnfStyle w:val="001000000000" w:firstRow="0" w:lastRow="0" w:firstColumn="1" w:lastColumn="0" w:oddVBand="0" w:evenVBand="0" w:oddHBand="0" w:evenHBand="0" w:firstRowFirstColumn="0" w:firstRowLastColumn="0" w:lastRowFirstColumn="0" w:lastRowLastColumn="0"/>
             <w:tcW w:w="895" w:type="dxa"/>
-            <w:shd w:val="clear" w:color="auto" w:fill="4E4E50" w:themeFill="accent4"/>
+            <w:shd w:val="clear" w:color="auto" w:fill="6B6E70" w:themeFill="accent4"/>
           </w:tcPr>
           <w:p>
             <w:pPr>
               <w:rPr>
-                <w:color w:val="F5F5F5" w:themeColor="background1"/>
+                <w:color w:val="F0F0F0" w:themeColor="background1"/>
               </w:rPr>
             </w:pPr>
             <w:r>
               <w:rPr>
-                <w:color w:val="F5F5F5" w:themeColor="background1"/>
+                <w:color w:val="F0F0F0" w:themeColor="background1"/>
               </w:rPr>
               <w:t>TC#</w:t>
             </w:r>
@@ -2206,7 +2150,7 @@
         <w:tc>
           <w:tcPr>
             <w:tcW w:w="3785" w:type="dxa"/>
-            <w:shd w:val="clear" w:color="auto" w:fill="4E4E50" w:themeFill="accent4"/>
+            <w:shd w:val="clear" w:color="auto" w:fill="6B6E70" w:themeFill="accent4"/>
           </w:tcPr>
           <w:p>
             <w:pPr>
@@ -2214,14 +2158,14 @@
               <w:rPr>
                 <w:b/>
                 <w:bCs/>
-                <w:color w:val="F5F5F5" w:themeColor="background1"/>
+                <w:color w:val="F0F0F0" w:themeColor="background1"/>
               </w:rPr>
             </w:pPr>
             <w:r>
               <w:rPr>
                 <w:b/>
                 <w:bCs/>
-                <w:color w:val="F5F5F5" w:themeColor="background1"/>
+                <w:color w:val="F0F0F0" w:themeColor="background1"/>
               </w:rPr>
               <w:t>Test</w:t>
             </w:r>
@@ -2230,7 +2174,7 @@
         <w:tc>
           <w:tcPr>
             <w:tcW w:w="3505" w:type="dxa"/>
-            <w:shd w:val="clear" w:color="auto" w:fill="4E4E50" w:themeFill="accent4"/>
+            <w:shd w:val="clear" w:color="auto" w:fill="6B6E70" w:themeFill="accent4"/>
           </w:tcPr>
           <w:p>
             <w:pPr>
@@ -2238,14 +2182,14 @@
               <w:rPr>
                 <w:b/>
                 <w:bCs/>
-                <w:color w:val="F5F5F5" w:themeColor="background1"/>
+                <w:color w:val="F0F0F0" w:themeColor="background1"/>
               </w:rPr>
             </w:pPr>
             <w:r>
               <w:rPr>
                 <w:b/>
                 <w:bCs/>
-                <w:color w:val="F5F5F5" w:themeColor="background1"/>
+                <w:color w:val="F0F0F0" w:themeColor="background1"/>
               </w:rPr>
               <w:t>Result</w:t>
             </w:r>
@@ -2254,7 +2198,7 @@
         <w:tc>
           <w:tcPr>
             <w:tcW w:w="1165" w:type="dxa"/>
-            <w:shd w:val="clear" w:color="auto" w:fill="4E4E50" w:themeFill="accent4"/>
+            <w:shd w:val="clear" w:color="auto" w:fill="6B6E70" w:themeFill="accent4"/>
           </w:tcPr>
           <w:p>
             <w:pPr>
@@ -2262,14 +2206,14 @@
               <w:rPr>
                 <w:b/>
                 <w:bCs/>
-                <w:color w:val="F5F5F5" w:themeColor="background1"/>
+                <w:color w:val="F0F0F0" w:themeColor="background1"/>
               </w:rPr>
             </w:pPr>
             <w:r>
               <w:rPr>
                 <w:b/>
                 <w:bCs/>
-                <w:color w:val="F5F5F5" w:themeColor="background1"/>
+                <w:color w:val="F0F0F0" w:themeColor="background1"/>
               </w:rPr>
               <w:t>Outcome</w:t>
             </w:r>
@@ -2284,7 +2228,6 @@
           </w:tcPr>
           <w:p>
             <w:r>
-              <w:lastRenderedPageBreak/>
               <w:t>Test Case 1.01</w:t>
             </w:r>
           </w:p>
@@ -2702,10 +2645,7 @@
           </w:tcPr>
           <w:p>
             <w:r>
-              <w:t xml:space="preserve">Test Case </w:t>
-            </w:r>
-            <w:r>
-              <w:t>2: Access All Tabs</w:t>
+              <w:t>Test Case 2: Access All Tabs</w:t>
             </w:r>
           </w:p>
         </w:tc>
@@ -2722,13 +2662,7 @@
           </w:tcPr>
           <w:p>
             <w:r>
-              <w:t xml:space="preserve">Folder </w:t>
-            </w:r>
-            <w:r>
-              <w:t xml:space="preserve">Location: </w:t>
-            </w:r>
-            <w:r>
-              <w:t>MED023 &gt; TC2_ACCESS</w:t>
+              <w:t>Folder Location: MED023 &gt; TC2_ACCESS</w:t>
             </w:r>
           </w:p>
         </w:tc>
@@ -2738,17 +2672,17 @@
           <w:tcPr>
             <w:cnfStyle w:val="001000000000" w:firstRow="0" w:lastRow="0" w:firstColumn="1" w:lastColumn="0" w:oddVBand="0" w:evenVBand="0" w:oddHBand="0" w:evenHBand="0" w:firstRowFirstColumn="0" w:firstRowLastColumn="0" w:lastRowFirstColumn="0" w:lastRowLastColumn="0"/>
             <w:tcW w:w="895" w:type="dxa"/>
-            <w:shd w:val="clear" w:color="auto" w:fill="4E4E50" w:themeFill="accent4"/>
+            <w:shd w:val="clear" w:color="auto" w:fill="6B6E70" w:themeFill="accent4"/>
           </w:tcPr>
           <w:p>
             <w:pPr>
               <w:rPr>
-                <w:color w:val="F5F5F5" w:themeColor="background1"/>
+                <w:color w:val="F0F0F0" w:themeColor="background1"/>
               </w:rPr>
             </w:pPr>
             <w:r>
               <w:rPr>
-                <w:color w:val="F5F5F5" w:themeColor="background1"/>
+                <w:color w:val="F0F0F0" w:themeColor="background1"/>
               </w:rPr>
               <w:t>TC#</w:t>
             </w:r>
@@ -2757,7 +2691,7 @@
         <w:tc>
           <w:tcPr>
             <w:tcW w:w="3785" w:type="dxa"/>
-            <w:shd w:val="clear" w:color="auto" w:fill="4E4E50" w:themeFill="accent4"/>
+            <w:shd w:val="clear" w:color="auto" w:fill="6B6E70" w:themeFill="accent4"/>
           </w:tcPr>
           <w:p>
             <w:pPr>
@@ -2765,14 +2699,14 @@
               <w:rPr>
                 <w:b/>
                 <w:bCs/>
-                <w:color w:val="F5F5F5" w:themeColor="background1"/>
+                <w:color w:val="F0F0F0" w:themeColor="background1"/>
               </w:rPr>
             </w:pPr>
             <w:r>
               <w:rPr>
                 <w:b/>
                 <w:bCs/>
-                <w:color w:val="F5F5F5" w:themeColor="background1"/>
+                <w:color w:val="F0F0F0" w:themeColor="background1"/>
               </w:rPr>
               <w:t>Test</w:t>
             </w:r>
@@ -2781,7 +2715,7 @@
         <w:tc>
           <w:tcPr>
             <w:tcW w:w="3505" w:type="dxa"/>
-            <w:shd w:val="clear" w:color="auto" w:fill="4E4E50" w:themeFill="accent4"/>
+            <w:shd w:val="clear" w:color="auto" w:fill="6B6E70" w:themeFill="accent4"/>
           </w:tcPr>
           <w:p>
             <w:pPr>
@@ -2789,14 +2723,14 @@
               <w:rPr>
                 <w:b/>
                 <w:bCs/>
-                <w:color w:val="F5F5F5" w:themeColor="background1"/>
+                <w:color w:val="F0F0F0" w:themeColor="background1"/>
               </w:rPr>
             </w:pPr>
             <w:r>
               <w:rPr>
                 <w:b/>
                 <w:bCs/>
-                <w:color w:val="F5F5F5" w:themeColor="background1"/>
+                <w:color w:val="F0F0F0" w:themeColor="background1"/>
               </w:rPr>
               <w:t>Result</w:t>
             </w:r>
@@ -2805,7 +2739,7 @@
         <w:tc>
           <w:tcPr>
             <w:tcW w:w="1165" w:type="dxa"/>
-            <w:shd w:val="clear" w:color="auto" w:fill="4E4E50" w:themeFill="accent4"/>
+            <w:shd w:val="clear" w:color="auto" w:fill="6B6E70" w:themeFill="accent4"/>
           </w:tcPr>
           <w:p>
             <w:pPr>
@@ -2813,14 +2747,14 @@
               <w:rPr>
                 <w:b/>
                 <w:bCs/>
-                <w:color w:val="F5F5F5" w:themeColor="background1"/>
+                <w:color w:val="F0F0F0" w:themeColor="background1"/>
               </w:rPr>
             </w:pPr>
             <w:r>
               <w:rPr>
                 <w:b/>
                 <w:bCs/>
-                <w:color w:val="F5F5F5" w:themeColor="background1"/>
+                <w:color w:val="F0F0F0" w:themeColor="background1"/>
               </w:rPr>
               <w:t>Outcome</w:t>
             </w:r>
@@ -2838,13 +2772,7 @@
           </w:tcPr>
           <w:p>
             <w:r>
-              <w:t xml:space="preserve">Test Case </w:t>
-            </w:r>
-            <w:r>
-              <w:t>2</w:t>
-            </w:r>
-            <w:r>
-              <w:t>.01</w:t>
+              <w:t>Test Case 2.01</w:t>
             </w:r>
           </w:p>
         </w:tc>
@@ -2912,13 +2840,8 @@
           </w:tcPr>
           <w:p>
             <w:r>
-              <w:t xml:space="preserve">Test Case </w:t>
-            </w:r>
-            <w:r>
-              <w:t>2</w:t>
-            </w:r>
-            <w:r>
-              <w:t>.02</w:t>
+              <w:lastRenderedPageBreak/>
+              <w:t>Test Case 2.02</w:t>
             </w:r>
           </w:p>
         </w:tc>
@@ -2981,13 +2904,7 @@
           </w:tcPr>
           <w:p>
             <w:r>
-              <w:t xml:space="preserve">Test Case </w:t>
-            </w:r>
-            <w:r>
-              <w:t>2</w:t>
-            </w:r>
-            <w:r>
-              <w:t>.03</w:t>
+              <w:t>Test Case 2.03</w:t>
             </w:r>
           </w:p>
         </w:tc>
@@ -3047,14 +2964,7 @@
           </w:tcPr>
           <w:p>
             <w:r>
-              <w:lastRenderedPageBreak/>
-              <w:t xml:space="preserve">Test Case </w:t>
-            </w:r>
-            <w:r>
-              <w:t>2</w:t>
-            </w:r>
-            <w:r>
-              <w:t>.04</w:t>
+              <w:t>Test Case 2.04</w:t>
             </w:r>
           </w:p>
         </w:tc>
@@ -3117,13 +3027,7 @@
           </w:tcPr>
           <w:p>
             <w:r>
-              <w:t xml:space="preserve">Test Case </w:t>
-            </w:r>
-            <w:r>
-              <w:t>2</w:t>
-            </w:r>
-            <w:r>
-              <w:t>.05</w:t>
+              <w:t>Test Case 2.05</w:t>
             </w:r>
           </w:p>
         </w:tc>
@@ -3191,13 +3095,7 @@
           </w:tcPr>
           <w:p>
             <w:r>
-              <w:t xml:space="preserve">Test Case </w:t>
-            </w:r>
-            <w:r>
-              <w:t>2</w:t>
-            </w:r>
-            <w:r>
-              <w:t>.06</w:t>
+              <w:t>Test Case 2.06</w:t>
             </w:r>
           </w:p>
         </w:tc>
@@ -3268,10 +3166,7 @@
           </w:tcPr>
           <w:p>
             <w:r>
-              <w:t>Test Case 2.0</w:t>
-            </w:r>
-            <w:r>
-              <w:t>7</w:t>
+              <w:t>Test Case 2.07</w:t>
             </w:r>
           </w:p>
         </w:tc>
@@ -3347,10 +3242,7 @@
           </w:tcPr>
           <w:p>
             <w:r>
-              <w:t>Test Case 2.0</w:t>
-            </w:r>
-            <w:r>
-              <w:t>8</w:t>
+              <w:t>Test Case 2.08</w:t>
             </w:r>
           </w:p>
         </w:tc>
@@ -3421,10 +3313,7 @@
           </w:tcPr>
           <w:p>
             <w:r>
-              <w:t>Test Case 2.0</w:t>
-            </w:r>
-            <w:r>
-              <w:t>9</w:t>
+              <w:t>Test Case 2.09</w:t>
             </w:r>
           </w:p>
         </w:tc>
@@ -3508,10 +3397,7 @@
           </w:tcPr>
           <w:p>
             <w:r>
-              <w:t xml:space="preserve">Test Case </w:t>
-            </w:r>
-            <w:r>
-              <w:t>3: Confirm Search Function on New Page</w:t>
+              <w:t>Test Case 3: Confirm Search Function on New Page</w:t>
             </w:r>
           </w:p>
         </w:tc>
@@ -3538,17 +3424,17 @@
           <w:tcPr>
             <w:cnfStyle w:val="001000000000" w:firstRow="0" w:lastRow="0" w:firstColumn="1" w:lastColumn="0" w:oddVBand="0" w:evenVBand="0" w:oddHBand="0" w:evenHBand="0" w:firstRowFirstColumn="0" w:firstRowLastColumn="0" w:lastRowFirstColumn="0" w:lastRowLastColumn="0"/>
             <w:tcW w:w="895" w:type="dxa"/>
-            <w:shd w:val="clear" w:color="auto" w:fill="4E4E50" w:themeFill="accent4"/>
+            <w:shd w:val="clear" w:color="auto" w:fill="6B6E70" w:themeFill="accent4"/>
           </w:tcPr>
           <w:p>
             <w:pPr>
               <w:rPr>
-                <w:color w:val="F5F5F5" w:themeColor="background1"/>
+                <w:color w:val="F0F0F0" w:themeColor="background1"/>
               </w:rPr>
             </w:pPr>
             <w:r>
               <w:rPr>
-                <w:color w:val="F5F5F5" w:themeColor="background1"/>
+                <w:color w:val="F0F0F0" w:themeColor="background1"/>
               </w:rPr>
               <w:t>TC#</w:t>
             </w:r>
@@ -3557,7 +3443,7 @@
         <w:tc>
           <w:tcPr>
             <w:tcW w:w="3785" w:type="dxa"/>
-            <w:shd w:val="clear" w:color="auto" w:fill="4E4E50" w:themeFill="accent4"/>
+            <w:shd w:val="clear" w:color="auto" w:fill="6B6E70" w:themeFill="accent4"/>
           </w:tcPr>
           <w:p>
             <w:pPr>
@@ -3565,14 +3451,14 @@
               <w:rPr>
                 <w:b/>
                 <w:bCs/>
-                <w:color w:val="F5F5F5" w:themeColor="background1"/>
+                <w:color w:val="F0F0F0" w:themeColor="background1"/>
               </w:rPr>
             </w:pPr>
             <w:r>
               <w:rPr>
                 <w:b/>
                 <w:bCs/>
-                <w:color w:val="F5F5F5" w:themeColor="background1"/>
+                <w:color w:val="F0F0F0" w:themeColor="background1"/>
               </w:rPr>
               <w:t>Test</w:t>
             </w:r>
@@ -3581,7 +3467,7 @@
         <w:tc>
           <w:tcPr>
             <w:tcW w:w="3505" w:type="dxa"/>
-            <w:shd w:val="clear" w:color="auto" w:fill="4E4E50" w:themeFill="accent4"/>
+            <w:shd w:val="clear" w:color="auto" w:fill="6B6E70" w:themeFill="accent4"/>
           </w:tcPr>
           <w:p>
             <w:pPr>
@@ -3589,14 +3475,14 @@
               <w:rPr>
                 <w:b/>
                 <w:bCs/>
-                <w:color w:val="F5F5F5" w:themeColor="background1"/>
+                <w:color w:val="F0F0F0" w:themeColor="background1"/>
               </w:rPr>
             </w:pPr>
             <w:r>
               <w:rPr>
                 <w:b/>
                 <w:bCs/>
-                <w:color w:val="F5F5F5" w:themeColor="background1"/>
+                <w:color w:val="F0F0F0" w:themeColor="background1"/>
               </w:rPr>
               <w:t>Result</w:t>
             </w:r>
@@ -3605,7 +3491,7 @@
         <w:tc>
           <w:tcPr>
             <w:tcW w:w="1165" w:type="dxa"/>
-            <w:shd w:val="clear" w:color="auto" w:fill="4E4E50" w:themeFill="accent4"/>
+            <w:shd w:val="clear" w:color="auto" w:fill="6B6E70" w:themeFill="accent4"/>
           </w:tcPr>
           <w:p>
             <w:pPr>
@@ -3613,14 +3499,14 @@
               <w:rPr>
                 <w:b/>
                 <w:bCs/>
-                <w:color w:val="F5F5F5" w:themeColor="background1"/>
+                <w:color w:val="F0F0F0" w:themeColor="background1"/>
               </w:rPr>
             </w:pPr>
             <w:r>
               <w:rPr>
                 <w:b/>
                 <w:bCs/>
-                <w:color w:val="F5F5F5" w:themeColor="background1"/>
+                <w:color w:val="F0F0F0" w:themeColor="background1"/>
               </w:rPr>
               <w:t>Outcome</w:t>
             </w:r>
@@ -3638,13 +3524,7 @@
           </w:tcPr>
           <w:p>
             <w:r>
-              <w:t xml:space="preserve">Test Case </w:t>
-            </w:r>
-            <w:r>
-              <w:t>3</w:t>
-            </w:r>
-            <w:r>
-              <w:t>.01</w:t>
+              <w:t>Test Case 3.01</w:t>
             </w:r>
           </w:p>
         </w:tc>
@@ -3712,13 +3592,7 @@
           </w:tcPr>
           <w:p>
             <w:r>
-              <w:t xml:space="preserve">Test Case </w:t>
-            </w:r>
-            <w:r>
-              <w:t>3</w:t>
-            </w:r>
-            <w:r>
-              <w:t>.02</w:t>
+              <w:t>Test Case 3.02</w:t>
             </w:r>
           </w:p>
         </w:tc>
@@ -3747,6 +3621,7 @@
               <w:cnfStyle w:val="000000000000" w:firstRow="0" w:lastRow="0" w:firstColumn="0" w:lastColumn="0" w:oddVBand="0" w:evenVBand="0" w:oddHBand="0" w:evenHBand="0" w:firstRowFirstColumn="0" w:firstRowLastColumn="0" w:lastRowFirstColumn="0" w:lastRowLastColumn="0"/>
             </w:pPr>
             <w:r>
+              <w:lastRenderedPageBreak/>
               <w:t>And the user clicks on the Search button</w:t>
             </w:r>
           </w:p>
@@ -3760,6 +3635,7 @@
               <w:cnfStyle w:val="000000000000" w:firstRow="0" w:lastRow="0" w:firstColumn="0" w:lastColumn="0" w:oddVBand="0" w:evenVBand="0" w:oddHBand="0" w:evenHBand="0" w:firstRowFirstColumn="0" w:firstRowLastColumn="0" w:lastRowFirstColumn="0" w:lastRowLastColumn="0"/>
             </w:pPr>
             <w:r>
+              <w:lastRenderedPageBreak/>
               <w:t>Then the Results page is displayed with several entries in the table.</w:t>
             </w:r>
           </w:p>
@@ -3789,14 +3665,7 @@
           </w:tcPr>
           <w:p>
             <w:r>
-              <w:lastRenderedPageBreak/>
-              <w:t xml:space="preserve">Test Case </w:t>
-            </w:r>
-            <w:r>
-              <w:t>3</w:t>
-            </w:r>
-            <w:r>
-              <w:t>.03</w:t>
+              <w:t>Test Case 3.03</w:t>
             </w:r>
           </w:p>
         </w:tc>
@@ -3864,13 +3733,7 @@
           </w:tcPr>
           <w:p>
             <w:r>
-              <w:t xml:space="preserve">Test Case </w:t>
-            </w:r>
-            <w:r>
-              <w:t>3</w:t>
-            </w:r>
-            <w:r>
-              <w:t>.04</w:t>
+              <w:t>Test Case 3.04</w:t>
             </w:r>
           </w:p>
         </w:tc>
@@ -3941,13 +3804,7 @@
           </w:tcPr>
           <w:p>
             <w:r>
-              <w:t xml:space="preserve">Test Case </w:t>
-            </w:r>
-            <w:r>
-              <w:t>3</w:t>
-            </w:r>
-            <w:r>
-              <w:t>.05</w:t>
+              <w:t>Test Case 3.05</w:t>
             </w:r>
           </w:p>
         </w:tc>
@@ -4031,10 +3888,7 @@
           </w:tcPr>
           <w:p>
             <w:r>
-              <w:t xml:space="preserve">Test Case </w:t>
-            </w:r>
-            <w:r>
-              <w:t>4: Access All Tabs - Retest</w:t>
+              <w:t>Test Case 4: Access All Tabs - Retest</w:t>
             </w:r>
           </w:p>
         </w:tc>
@@ -4051,13 +3905,7 @@
           </w:tcPr>
           <w:p>
             <w:r>
-              <w:t xml:space="preserve">Folder </w:t>
-            </w:r>
-            <w:r>
-              <w:t xml:space="preserve">Location: </w:t>
-            </w:r>
-            <w:r>
-              <w:t>MED023 &gt; LOGINS_RETEST &gt; CH</w:t>
+              <w:t>Folder Location: MED023 &gt; LOGINS_RETEST &gt; CH</w:t>
             </w:r>
           </w:p>
         </w:tc>
@@ -4071,10 +3919,7 @@
           </w:tcPr>
           <w:p>
             <w:r>
-              <w:t xml:space="preserve">NOTES: </w:t>
-            </w:r>
-            <w:r>
-              <w:t>Retest performed for Chrome which failed because the cache was holding the last login credentials and needed to be reset. Firefox and IE both passed initially.</w:t>
+              <w:t>NOTES: Retest performed for Chrome which failed because the cache was holding the last login credentials and needed to be reset. Firefox and IE both passed initially.</w:t>
             </w:r>
           </w:p>
         </w:tc>
@@ -4087,17 +3932,17 @@
           <w:tcPr>
             <w:cnfStyle w:val="001000000000" w:firstRow="0" w:lastRow="0" w:firstColumn="1" w:lastColumn="0" w:oddVBand="0" w:evenVBand="0" w:oddHBand="0" w:evenHBand="0" w:firstRowFirstColumn="0" w:firstRowLastColumn="0" w:lastRowFirstColumn="0" w:lastRowLastColumn="0"/>
             <w:tcW w:w="895" w:type="dxa"/>
-            <w:shd w:val="clear" w:color="auto" w:fill="4E4E50" w:themeFill="accent4"/>
+            <w:shd w:val="clear" w:color="auto" w:fill="6B6E70" w:themeFill="accent4"/>
           </w:tcPr>
           <w:p>
             <w:pPr>
               <w:rPr>
-                <w:color w:val="F5F5F5" w:themeColor="background1"/>
+                <w:color w:val="F0F0F0" w:themeColor="background1"/>
               </w:rPr>
             </w:pPr>
             <w:r>
               <w:rPr>
-                <w:color w:val="F5F5F5" w:themeColor="background1"/>
+                <w:color w:val="F0F0F0" w:themeColor="background1"/>
               </w:rPr>
               <w:t>TC#</w:t>
             </w:r>
@@ -4106,7 +3951,7 @@
         <w:tc>
           <w:tcPr>
             <w:tcW w:w="3785" w:type="dxa"/>
-            <w:shd w:val="clear" w:color="auto" w:fill="4E4E50" w:themeFill="accent4"/>
+            <w:shd w:val="clear" w:color="auto" w:fill="6B6E70" w:themeFill="accent4"/>
           </w:tcPr>
           <w:p>
             <w:pPr>
@@ -4114,14 +3959,14 @@
               <w:rPr>
                 <w:b/>
                 <w:bCs/>
-                <w:color w:val="F5F5F5" w:themeColor="background1"/>
+                <w:color w:val="F0F0F0" w:themeColor="background1"/>
               </w:rPr>
             </w:pPr>
             <w:r>
               <w:rPr>
                 <w:b/>
                 <w:bCs/>
-                <w:color w:val="F5F5F5" w:themeColor="background1"/>
+                <w:color w:val="F0F0F0" w:themeColor="background1"/>
               </w:rPr>
               <w:t>Test</w:t>
             </w:r>
@@ -4130,7 +3975,7 @@
         <w:tc>
           <w:tcPr>
             <w:tcW w:w="3505" w:type="dxa"/>
-            <w:shd w:val="clear" w:color="auto" w:fill="4E4E50" w:themeFill="accent4"/>
+            <w:shd w:val="clear" w:color="auto" w:fill="6B6E70" w:themeFill="accent4"/>
           </w:tcPr>
           <w:p>
             <w:pPr>
@@ -4138,14 +3983,14 @@
               <w:rPr>
                 <w:b/>
                 <w:bCs/>
-                <w:color w:val="F5F5F5" w:themeColor="background1"/>
+                <w:color w:val="F0F0F0" w:themeColor="background1"/>
               </w:rPr>
             </w:pPr>
             <w:r>
               <w:rPr>
                 <w:b/>
                 <w:bCs/>
-                <w:color w:val="F5F5F5" w:themeColor="background1"/>
+                <w:color w:val="F0F0F0" w:themeColor="background1"/>
               </w:rPr>
               <w:t>Result</w:t>
             </w:r>
@@ -4154,7 +3999,7 @@
         <w:tc>
           <w:tcPr>
             <w:tcW w:w="1165" w:type="dxa"/>
-            <w:shd w:val="clear" w:color="auto" w:fill="4E4E50" w:themeFill="accent4"/>
+            <w:shd w:val="clear" w:color="auto" w:fill="6B6E70" w:themeFill="accent4"/>
           </w:tcPr>
           <w:p>
             <w:pPr>
@@ -4162,14 +4007,14 @@
               <w:rPr>
                 <w:b/>
                 <w:bCs/>
-                <w:color w:val="F5F5F5" w:themeColor="background1"/>
+                <w:color w:val="F0F0F0" w:themeColor="background1"/>
               </w:rPr>
             </w:pPr>
             <w:r>
               <w:rPr>
                 <w:b/>
                 <w:bCs/>
-                <w:color w:val="F5F5F5" w:themeColor="background1"/>
+                <w:color w:val="F0F0F0" w:themeColor="background1"/>
               </w:rPr>
               <w:t>Outcome</w:t>
             </w:r>
@@ -4184,13 +4029,7 @@
           </w:tcPr>
           <w:p>
             <w:r>
-              <w:t xml:space="preserve">Test Case </w:t>
-            </w:r>
-            <w:r>
-              <w:t>4</w:t>
-            </w:r>
-            <w:r>
-              <w:t>.01</w:t>
+              <w:t>Test Case 4.01</w:t>
             </w:r>
           </w:p>
         </w:tc>
@@ -4269,13 +4108,7 @@
           </w:tcPr>
           <w:p>
             <w:r>
-              <w:t xml:space="preserve">Test Case </w:t>
-            </w:r>
-            <w:r>
-              <w:t>4</w:t>
-            </w:r>
-            <w:r>
-              <w:t>.02</w:t>
+              <w:t>Test Case 4.02</w:t>
             </w:r>
           </w:p>
         </w:tc>
@@ -4335,13 +4168,7 @@
           </w:tcPr>
           <w:p>
             <w:r>
-              <w:t xml:space="preserve">Test Case </w:t>
-            </w:r>
-            <w:r>
-              <w:t>4</w:t>
-            </w:r>
-            <w:r>
-              <w:t>.03</w:t>
+              <w:t>Test Case 4.03</w:t>
             </w:r>
           </w:p>
         </w:tc>
@@ -4412,13 +4239,7 @@
           </w:tcPr>
           <w:p>
             <w:r>
-              <w:t xml:space="preserve">Test Case </w:t>
-            </w:r>
-            <w:r>
-              <w:t>4</w:t>
-            </w:r>
-            <w:r>
-              <w:t>.04</w:t>
+              <w:t>Test Case 4.04</w:t>
             </w:r>
           </w:p>
         </w:tc>
@@ -4478,14 +4299,7 @@
           </w:tcPr>
           <w:p>
             <w:r>
-              <w:lastRenderedPageBreak/>
-              <w:t xml:space="preserve">Test Case </w:t>
-            </w:r>
-            <w:r>
-              <w:t>4</w:t>
-            </w:r>
-            <w:r>
-              <w:t>.05</w:t>
+              <w:t>Test Case 4.05</w:t>
             </w:r>
           </w:p>
         </w:tc>
@@ -4548,13 +4362,8 @@
           </w:tcPr>
           <w:p>
             <w:r>
-              <w:t xml:space="preserve">Test Case </w:t>
-            </w:r>
-            <w:r>
-              <w:t>4</w:t>
-            </w:r>
-            <w:r>
-              <w:t>.06</w:t>
+              <w:lastRenderedPageBreak/>
+              <w:t>Test Case 4.06</w:t>
             </w:r>
           </w:p>
         </w:tc>
@@ -4618,12 +4427,7 @@
     </w:p>
     <w:p>
       <w:r>
-        <w:t>Post-Release Test</w:t>
-      </w:r>
-      <w:bookmarkStart w:id="0" w:name="_GoBack"/>
-      <w:bookmarkEnd w:id="0"/>
-      <w:r>
-        <w:t>ing completed on 30-Aug-2019, 13:45: PASS</w:t>
+        <w:t>Post-Release Testing completed on 30-Aug-2019, 13:45: PASS</w:t>
       </w:r>
     </w:p>
     <w:p>
@@ -4665,7 +4469,7 @@
       </w:pPr>
       <w:rPr>
         <w:rFonts w:ascii="Wingdings" w:hAnsi="Wingdings" w:hint="default"/>
-        <w:color w:val="C3073F" w:themeColor="accent1"/>
+        <w:color w:val="86C232" w:themeColor="accent1"/>
       </w:rPr>
     </w:lvl>
     <w:lvl w:ilvl="1" w:tplc="04090003" w:tentative="1">
@@ -4779,7 +4583,7 @@
       </w:pPr>
       <w:rPr>
         <w:rFonts w:ascii="Wingdings" w:hAnsi="Wingdings" w:hint="default"/>
-        <w:color w:val="C3073F" w:themeColor="accent1"/>
+        <w:color w:val="86C232" w:themeColor="accent1"/>
       </w:rPr>
     </w:lvl>
     <w:lvl w:ilvl="1" w:tplc="04090003" w:tentative="1">
@@ -4893,7 +4697,7 @@
       </w:pPr>
       <w:rPr>
         <w:rFonts w:ascii="Wingdings" w:hAnsi="Wingdings" w:hint="default"/>
-        <w:color w:val="C3073F" w:themeColor="accent1"/>
+        <w:color w:val="86C232" w:themeColor="accent1"/>
       </w:rPr>
     </w:lvl>
     <w:lvl w:ilvl="1" w:tplc="04090003" w:tentative="1">
@@ -5007,7 +4811,7 @@
       </w:pPr>
       <w:rPr>
         <w:rFonts w:ascii="Wingdings" w:hAnsi="Wingdings" w:hint="default"/>
-        <w:color w:val="C3073F" w:themeColor="accent1"/>
+        <w:color w:val="86C232" w:themeColor="accent1"/>
       </w:rPr>
     </w:lvl>
     <w:lvl w:ilvl="1" w:tplc="04090003" w:tentative="1">
@@ -5121,7 +4925,7 @@
       </w:pPr>
       <w:rPr>
         <w:rFonts w:ascii="Wingdings" w:hAnsi="Wingdings" w:hint="default"/>
-        <w:color w:val="C3073F" w:themeColor="accent1"/>
+        <w:color w:val="86C232" w:themeColor="accent1"/>
       </w:rPr>
     </w:lvl>
     <w:lvl w:ilvl="1" w:tplc="04090003" w:tentative="1">
@@ -5235,7 +5039,7 @@
       </w:pPr>
       <w:rPr>
         <w:rFonts w:ascii="Wingdings" w:hAnsi="Wingdings" w:hint="default"/>
-        <w:color w:val="C3073F" w:themeColor="accent1"/>
+        <w:color w:val="86C232" w:themeColor="accent1"/>
       </w:rPr>
     </w:lvl>
     <w:lvl w:ilvl="1" w:tplc="04090003" w:tentative="1">
@@ -5462,7 +5266,7 @@
       </w:pPr>
       <w:rPr>
         <w:rFonts w:ascii="Wingdings" w:hAnsi="Wingdings" w:hint="default"/>
-        <w:color w:val="C3073F" w:themeColor="accent1"/>
+        <w:color w:val="86C232" w:themeColor="accent1"/>
       </w:rPr>
     </w:lvl>
     <w:lvl w:ilvl="1" w:tplc="04090003" w:tentative="1">
@@ -5576,7 +5380,7 @@
       </w:pPr>
       <w:rPr>
         <w:rFonts w:ascii="Wingdings" w:hAnsi="Wingdings" w:hint="default"/>
-        <w:color w:val="C3073F" w:themeColor="accent1"/>
+        <w:color w:val="86C232" w:themeColor="accent1"/>
       </w:rPr>
     </w:lvl>
     <w:lvl w:ilvl="1" w:tplc="04090003" w:tentative="1">
@@ -5690,7 +5494,7 @@
       </w:pPr>
       <w:rPr>
         <w:rFonts w:ascii="Wingdings" w:hAnsi="Wingdings" w:hint="default"/>
-        <w:color w:val="C3073F" w:themeColor="accent1"/>
+        <w:color w:val="86C232" w:themeColor="accent1"/>
       </w:rPr>
     </w:lvl>
     <w:lvl w:ilvl="1" w:tplc="04090003" w:tentative="1">
@@ -5804,7 +5608,7 @@
       </w:pPr>
       <w:rPr>
         <w:rFonts w:ascii="Wingdings" w:hAnsi="Wingdings" w:hint="default"/>
-        <w:color w:val="C3073F" w:themeColor="accent1"/>
+        <w:color w:val="86C232" w:themeColor="accent1"/>
       </w:rPr>
     </w:lvl>
     <w:lvl w:ilvl="1" w:tplc="04090003" w:tentative="1">
@@ -5918,7 +5722,7 @@
       </w:pPr>
       <w:rPr>
         <w:rFonts w:ascii="Wingdings" w:hAnsi="Wingdings" w:hint="default"/>
-        <w:color w:val="C3073F" w:themeColor="accent1"/>
+        <w:color w:val="86C232" w:themeColor="accent1"/>
       </w:rPr>
     </w:lvl>
     <w:lvl w:ilvl="1" w:tplc="04090003" w:tentative="1">
@@ -6063,14 +5867,14 @@
     <w:rPrDefault>
       <w:rPr>
         <w:rFonts w:asciiTheme="minorHAnsi" w:eastAsiaTheme="minorEastAsia" w:hAnsiTheme="minorHAnsi" w:cstheme="minorBidi"/>
-        <w:sz w:val="22"/>
-        <w:szCs w:val="22"/>
+        <w:sz w:val="21"/>
+        <w:szCs w:val="21"/>
         <w:lang w:val="en-US" w:eastAsia="en-US" w:bidi="ar-SA"/>
       </w:rPr>
     </w:rPrDefault>
     <w:pPrDefault>
       <w:pPr>
-        <w:spacing w:after="200" w:line="276" w:lineRule="auto"/>
+        <w:spacing w:after="160" w:line="312" w:lineRule="auto"/>
       </w:pPr>
     </w:pPrDefault>
   </w:docDefaults>
@@ -6180,6 +5984,7 @@
     <w:lsdException w:name="HTML Sample" w:semiHidden="1" w:unhideWhenUsed="1"/>
     <w:lsdException w:name="HTML Typewriter" w:semiHidden="1" w:unhideWhenUsed="1"/>
     <w:lsdException w:name="HTML Variable" w:semiHidden="1" w:unhideWhenUsed="1"/>
+    <w:lsdException w:name="Normal Table" w:semiHidden="1" w:unhideWhenUsed="1"/>
     <w:lsdException w:name="annotation subject" w:semiHidden="1" w:unhideWhenUsed="1"/>
     <w:lsdException w:name="No List" w:semiHidden="1" w:unhideWhenUsed="1"/>
     <w:lsdException w:name="Outline List 1" w:semiHidden="1" w:unhideWhenUsed="1"/>
@@ -6225,9 +6030,11 @@
     <w:lsdException w:name="Table Subtle 1" w:semiHidden="1" w:unhideWhenUsed="1"/>
     <w:lsdException w:name="Table Subtle 2" w:semiHidden="1" w:unhideWhenUsed="1"/>
     <w:lsdException w:name="Table Web 1" w:semiHidden="1" w:unhideWhenUsed="1"/>
+    <w:lsdException w:name="Table Web 2" w:semiHidden="1" w:unhideWhenUsed="1"/>
     <w:lsdException w:name="Table Web 3" w:semiHidden="1" w:unhideWhenUsed="1"/>
     <w:lsdException w:name="Balloon Text" w:semiHidden="1" w:unhideWhenUsed="1"/>
     <w:lsdException w:name="Table Grid" w:uiPriority="39"/>
+    <w:lsdException w:name="Table Theme" w:semiHidden="1" w:unhideWhenUsed="1"/>
     <w:lsdException w:name="Placeholder Text" w:semiHidden="1"/>
     <w:lsdException w:name="No Spacing" w:uiPriority="1" w:qFormat="1"/>
     <w:lsdException w:name="Light Shading" w:uiPriority="60"/>
@@ -6453,27 +6260,29 @@
   <w:style w:type="paragraph" w:default="1" w:styleId="Normal">
     <w:name w:val="Normal"/>
     <w:qFormat/>
-    <w:rsid w:val="00591111"/>
+    <w:rsid w:val="00EF43C4"/>
   </w:style>
   <w:style w:type="paragraph" w:styleId="Heading1">
     <w:name w:val="heading 1"/>
-    <w:basedOn w:val="IntenseQuote"/>
+    <w:basedOn w:val="Normal"/>
     <w:next w:val="Normal"/>
     <w:link w:val="Heading1Char"/>
     <w:uiPriority w:val="9"/>
     <w:qFormat/>
-    <w:rsid w:val="00591111"/>
+    <w:rsid w:val="00EF43C4"/>
     <w:pPr>
-      <w:ind w:left="0"/>
+      <w:keepNext/>
+      <w:keepLines/>
+      <w:pBdr>
+        <w:left w:val="single" w:sz="12" w:space="12" w:color="61892F" w:themeColor="accent2"/>
+      </w:pBdr>
+      <w:spacing w:before="80" w:after="80" w:line="240" w:lineRule="auto"/>
       <w:outlineLvl w:val="0"/>
     </w:pPr>
     <w:rPr>
-      <w:rFonts w:asciiTheme="majorHAnsi" w:hAnsiTheme="majorHAnsi"/>
-      <w:b w:val="0"/>
-      <w:bCs w:val="0"/>
-      <w:i w:val="0"/>
-      <w:iCs w:val="0"/>
-      <w:color w:val="1A1A1D" w:themeColor="text1"/>
+      <w:rFonts w:asciiTheme="majorHAnsi" w:eastAsiaTheme="majorEastAsia" w:hAnsiTheme="majorHAnsi" w:cstheme="majorBidi"/>
+      <w:caps/>
+      <w:spacing w:val="10"/>
       <w:sz w:val="36"/>
       <w:szCs w:val="36"/>
     </w:rPr>
@@ -6486,43 +6295,33 @@
     <w:uiPriority w:val="9"/>
     <w:unhideWhenUsed/>
     <w:qFormat/>
-    <w:rsid w:val="00591111"/>
+    <w:rsid w:val="00EF43C4"/>
     <w:pPr>
       <w:keepNext/>
       <w:keepLines/>
-      <w:spacing w:before="200" w:after="0"/>
+      <w:spacing w:before="120" w:after="0" w:line="240" w:lineRule="auto"/>
       <w:outlineLvl w:val="1"/>
     </w:pPr>
     <w:rPr>
       <w:rFonts w:asciiTheme="majorHAnsi" w:eastAsiaTheme="majorEastAsia" w:hAnsiTheme="majorHAnsi" w:cstheme="majorBidi"/>
-      <w:b/>
-      <w:bCs/>
-      <w:color w:val="C3073F" w:themeColor="accent1"/>
-      <w:sz w:val="26"/>
-      <w:szCs w:val="26"/>
+      <w:sz w:val="36"/>
+      <w:szCs w:val="36"/>
     </w:rPr>
   </w:style>
   <w:style w:type="paragraph" w:styleId="Heading3">
     <w:name w:val="heading 3"/>
-    <w:basedOn w:val="Normal"/>
+    <w:basedOn w:val="Heading1"/>
     <w:next w:val="Normal"/>
     <w:link w:val="Heading3Char"/>
     <w:uiPriority w:val="9"/>
-    <w:semiHidden/>
     <w:unhideWhenUsed/>
     <w:qFormat/>
-    <w:rsid w:val="00591111"/>
+    <w:rsid w:val="00EF43C4"/>
     <w:pPr>
-      <w:keepNext/>
-      <w:keepLines/>
-      <w:spacing w:before="200" w:after="0"/>
       <w:outlineLvl w:val="2"/>
     </w:pPr>
     <w:rPr>
-      <w:rFonts w:asciiTheme="majorHAnsi" w:eastAsiaTheme="majorEastAsia" w:hAnsiTheme="majorHAnsi" w:cstheme="majorBidi"/>
-      <w:b/>
-      <w:bCs/>
-      <w:color w:val="C3073F" w:themeColor="accent1"/>
+      <w:color w:val="61892F" w:themeColor="accent2"/>
     </w:rPr>
   </w:style>
   <w:style w:type="paragraph" w:styleId="Heading4">
@@ -6531,23 +6330,21 @@
     <w:next w:val="Normal"/>
     <w:link w:val="Heading4Char"/>
     <w:uiPriority w:val="9"/>
-    <w:semiHidden/>
     <w:unhideWhenUsed/>
     <w:qFormat/>
-    <w:rsid w:val="00591111"/>
+    <w:rsid w:val="00EF43C4"/>
     <w:pPr>
       <w:keepNext/>
       <w:keepLines/>
-      <w:spacing w:before="200" w:after="0"/>
+      <w:spacing w:before="80" w:after="0" w:line="240" w:lineRule="auto"/>
       <w:outlineLvl w:val="3"/>
     </w:pPr>
     <w:rPr>
       <w:rFonts w:asciiTheme="majorHAnsi" w:eastAsiaTheme="majorEastAsia" w:hAnsiTheme="majorHAnsi" w:cstheme="majorBidi"/>
-      <w:b/>
-      <w:bCs/>
       <w:i/>
       <w:iCs/>
-      <w:color w:val="C3073F" w:themeColor="accent1"/>
+      <w:sz w:val="28"/>
+      <w:szCs w:val="28"/>
     </w:rPr>
   </w:style>
   <w:style w:type="paragraph" w:styleId="Heading5">
@@ -6559,16 +6356,17 @@
     <w:semiHidden/>
     <w:unhideWhenUsed/>
     <w:qFormat/>
-    <w:rsid w:val="00591111"/>
+    <w:rsid w:val="00EF43C4"/>
     <w:pPr>
       <w:keepNext/>
       <w:keepLines/>
-      <w:spacing w:before="200" w:after="0"/>
+      <w:spacing w:before="80" w:after="0" w:line="240" w:lineRule="auto"/>
       <w:outlineLvl w:val="4"/>
     </w:pPr>
     <w:rPr>
       <w:rFonts w:asciiTheme="majorHAnsi" w:eastAsiaTheme="majorEastAsia" w:hAnsiTheme="majorHAnsi" w:cstheme="majorBidi"/>
-      <w:color w:val="60031F" w:themeColor="accent1" w:themeShade="7F"/>
+      <w:sz w:val="24"/>
+      <w:szCs w:val="24"/>
     </w:rPr>
   </w:style>
   <w:style w:type="paragraph" w:styleId="Heading6">
@@ -6580,18 +6378,19 @@
     <w:semiHidden/>
     <w:unhideWhenUsed/>
     <w:qFormat/>
-    <w:rsid w:val="00591111"/>
+    <w:rsid w:val="00EF43C4"/>
     <w:pPr>
       <w:keepNext/>
       <w:keepLines/>
-      <w:spacing w:before="200" w:after="0"/>
+      <w:spacing w:before="80" w:after="0" w:line="240" w:lineRule="auto"/>
       <w:outlineLvl w:val="5"/>
     </w:pPr>
     <w:rPr>
       <w:rFonts w:asciiTheme="majorHAnsi" w:eastAsiaTheme="majorEastAsia" w:hAnsiTheme="majorHAnsi" w:cstheme="majorBidi"/>
       <w:i/>
       <w:iCs/>
-      <w:color w:val="60031F" w:themeColor="accent1" w:themeShade="7F"/>
+      <w:sz w:val="24"/>
+      <w:szCs w:val="24"/>
     </w:rPr>
   </w:style>
   <w:style w:type="paragraph" w:styleId="Heading7">
@@ -6603,18 +6402,18 @@
     <w:semiHidden/>
     <w:unhideWhenUsed/>
     <w:qFormat/>
-    <w:rsid w:val="00591111"/>
+    <w:rsid w:val="00EF43C4"/>
     <w:pPr>
       <w:keepNext/>
       <w:keepLines/>
-      <w:spacing w:before="200" w:after="0"/>
+      <w:spacing w:before="80" w:after="0" w:line="240" w:lineRule="auto"/>
       <w:outlineLvl w:val="6"/>
     </w:pPr>
     <w:rPr>
       <w:rFonts w:asciiTheme="majorHAnsi" w:eastAsiaTheme="majorEastAsia" w:hAnsiTheme="majorHAnsi" w:cstheme="majorBidi"/>
-      <w:i/>
-      <w:iCs/>
-      <w:color w:val="505059" w:themeColor="text1" w:themeTint="BF"/>
+      <w:color w:val="66727B" w:themeColor="text1" w:themeTint="A6"/>
+      <w:sz w:val="24"/>
+      <w:szCs w:val="24"/>
     </w:rPr>
   </w:style>
   <w:style w:type="paragraph" w:styleId="Heading8">
@@ -6626,18 +6425,16 @@
     <w:semiHidden/>
     <w:unhideWhenUsed/>
     <w:qFormat/>
-    <w:rsid w:val="00591111"/>
+    <w:rsid w:val="00EF43C4"/>
     <w:pPr>
       <w:keepNext/>
       <w:keepLines/>
-      <w:spacing w:before="200" w:after="0"/>
+      <w:spacing w:before="80" w:after="0" w:line="240" w:lineRule="auto"/>
       <w:outlineLvl w:val="7"/>
     </w:pPr>
     <w:rPr>
       <w:rFonts w:asciiTheme="majorHAnsi" w:eastAsiaTheme="majorEastAsia" w:hAnsiTheme="majorHAnsi" w:cstheme="majorBidi"/>
-      <w:color w:val="C3073F" w:themeColor="accent1"/>
-      <w:sz w:val="20"/>
-      <w:szCs w:val="20"/>
+      <w:caps/>
     </w:rPr>
   </w:style>
   <w:style w:type="paragraph" w:styleId="Heading9">
@@ -6649,20 +6446,18 @@
     <w:semiHidden/>
     <w:unhideWhenUsed/>
     <w:qFormat/>
-    <w:rsid w:val="00591111"/>
+    <w:rsid w:val="00EF43C4"/>
     <w:pPr>
       <w:keepNext/>
       <w:keepLines/>
-      <w:spacing w:before="200" w:after="0"/>
+      <w:spacing w:before="80" w:after="0" w:line="240" w:lineRule="auto"/>
       <w:outlineLvl w:val="8"/>
     </w:pPr>
     <w:rPr>
       <w:rFonts w:asciiTheme="majorHAnsi" w:eastAsiaTheme="majorEastAsia" w:hAnsiTheme="majorHAnsi" w:cstheme="majorBidi"/>
       <w:i/>
       <w:iCs/>
-      <w:color w:val="505059" w:themeColor="text1" w:themeTint="BF"/>
-      <w:sz w:val="20"/>
-      <w:szCs w:val="20"/>
+      <w:caps/>
     </w:rPr>
   </w:style>
   <w:style w:type="character" w:default="1" w:styleId="DefaultParagraphFont">
@@ -6729,10 +6524,11 @@
     <w:basedOn w:val="DefaultParagraphFont"/>
     <w:link w:val="Heading1"/>
     <w:uiPriority w:val="9"/>
-    <w:rsid w:val="00591111"/>
+    <w:rsid w:val="00EF43C4"/>
     <w:rPr>
-      <w:rFonts w:asciiTheme="majorHAnsi" w:hAnsiTheme="majorHAnsi"/>
-      <w:color w:val="1A1A1D" w:themeColor="text1"/>
+      <w:rFonts w:asciiTheme="majorHAnsi" w:eastAsiaTheme="majorEastAsia" w:hAnsiTheme="majorHAnsi" w:cstheme="majorBidi"/>
+      <w:caps/>
+      <w:spacing w:val="10"/>
       <w:sz w:val="36"/>
       <w:szCs w:val="36"/>
     </w:rPr>
@@ -6742,14 +6538,11 @@
     <w:basedOn w:val="DefaultParagraphFont"/>
     <w:link w:val="Heading2"/>
     <w:uiPriority w:val="9"/>
-    <w:rsid w:val="00591111"/>
+    <w:rsid w:val="00EF43C4"/>
     <w:rPr>
       <w:rFonts w:asciiTheme="majorHAnsi" w:eastAsiaTheme="majorEastAsia" w:hAnsiTheme="majorHAnsi" w:cstheme="majorBidi"/>
-      <w:b/>
-      <w:bCs/>
-      <w:color w:val="C3073F" w:themeColor="accent1"/>
-      <w:sz w:val="26"/>
-      <w:szCs w:val="26"/>
+      <w:sz w:val="36"/>
+      <w:szCs w:val="36"/>
     </w:rPr>
   </w:style>
   <w:style w:type="character" w:customStyle="1" w:styleId="Heading3Char">
@@ -6757,13 +6550,14 @@
     <w:basedOn w:val="DefaultParagraphFont"/>
     <w:link w:val="Heading3"/>
     <w:uiPriority w:val="9"/>
-    <w:semiHidden/>
-    <w:rsid w:val="00591111"/>
+    <w:rsid w:val="00EF43C4"/>
     <w:rPr>
       <w:rFonts w:asciiTheme="majorHAnsi" w:eastAsiaTheme="majorEastAsia" w:hAnsiTheme="majorHAnsi" w:cstheme="majorBidi"/>
-      <w:b/>
-      <w:bCs/>
-      <w:color w:val="C3073F" w:themeColor="accent1"/>
+      <w:caps/>
+      <w:color w:val="61892F" w:themeColor="accent2"/>
+      <w:spacing w:val="10"/>
+      <w:sz w:val="36"/>
+      <w:szCs w:val="36"/>
     </w:rPr>
   </w:style>
   <w:style w:type="character" w:customStyle="1" w:styleId="Heading4Char">
@@ -6771,15 +6565,13 @@
     <w:basedOn w:val="DefaultParagraphFont"/>
     <w:link w:val="Heading4"/>
     <w:uiPriority w:val="9"/>
-    <w:semiHidden/>
-    <w:rsid w:val="00591111"/>
+    <w:rsid w:val="00EF43C4"/>
     <w:rPr>
       <w:rFonts w:asciiTheme="majorHAnsi" w:eastAsiaTheme="majorEastAsia" w:hAnsiTheme="majorHAnsi" w:cstheme="majorBidi"/>
-      <w:b/>
-      <w:bCs/>
       <w:i/>
       <w:iCs/>
-      <w:color w:val="C3073F" w:themeColor="accent1"/>
+      <w:sz w:val="28"/>
+      <w:szCs w:val="28"/>
     </w:rPr>
   </w:style>
   <w:style w:type="character" w:customStyle="1" w:styleId="Heading5Char">
@@ -6788,10 +6580,11 @@
     <w:link w:val="Heading5"/>
     <w:uiPriority w:val="9"/>
     <w:semiHidden/>
-    <w:rsid w:val="00591111"/>
+    <w:rsid w:val="00EF43C4"/>
     <w:rPr>
       <w:rFonts w:asciiTheme="majorHAnsi" w:eastAsiaTheme="majorEastAsia" w:hAnsiTheme="majorHAnsi" w:cstheme="majorBidi"/>
-      <w:color w:val="60031F" w:themeColor="accent1" w:themeShade="7F"/>
+      <w:sz w:val="24"/>
+      <w:szCs w:val="24"/>
     </w:rPr>
   </w:style>
   <w:style w:type="character" w:customStyle="1" w:styleId="Heading6Char">
@@ -6800,12 +6593,13 @@
     <w:link w:val="Heading6"/>
     <w:uiPriority w:val="9"/>
     <w:semiHidden/>
-    <w:rsid w:val="00591111"/>
+    <w:rsid w:val="00EF43C4"/>
     <w:rPr>
       <w:rFonts w:asciiTheme="majorHAnsi" w:eastAsiaTheme="majorEastAsia" w:hAnsiTheme="majorHAnsi" w:cstheme="majorBidi"/>
       <w:i/>
       <w:iCs/>
-      <w:color w:val="60031F" w:themeColor="accent1" w:themeShade="7F"/>
+      <w:sz w:val="24"/>
+      <w:szCs w:val="24"/>
     </w:rPr>
   </w:style>
   <w:style w:type="character" w:customStyle="1" w:styleId="Heading7Char">
@@ -6814,12 +6608,12 @@
     <w:link w:val="Heading7"/>
     <w:uiPriority w:val="9"/>
     <w:semiHidden/>
-    <w:rsid w:val="00591111"/>
+    <w:rsid w:val="00EF43C4"/>
     <w:rPr>
       <w:rFonts w:asciiTheme="majorHAnsi" w:eastAsiaTheme="majorEastAsia" w:hAnsiTheme="majorHAnsi" w:cstheme="majorBidi"/>
-      <w:i/>
-      <w:iCs/>
-      <w:color w:val="505059" w:themeColor="text1" w:themeTint="BF"/>
+      <w:color w:val="66727B" w:themeColor="text1" w:themeTint="A6"/>
+      <w:sz w:val="24"/>
+      <w:szCs w:val="24"/>
     </w:rPr>
   </w:style>
   <w:style w:type="character" w:customStyle="1" w:styleId="Heading8Char">
@@ -6828,12 +6622,10 @@
     <w:link w:val="Heading8"/>
     <w:uiPriority w:val="9"/>
     <w:semiHidden/>
-    <w:rsid w:val="00591111"/>
+    <w:rsid w:val="00EF43C4"/>
     <w:rPr>
       <w:rFonts w:asciiTheme="majorHAnsi" w:eastAsiaTheme="majorEastAsia" w:hAnsiTheme="majorHAnsi" w:cstheme="majorBidi"/>
-      <w:color w:val="C3073F" w:themeColor="accent1"/>
-      <w:sz w:val="20"/>
-      <w:szCs w:val="20"/>
+      <w:caps/>
     </w:rPr>
   </w:style>
   <w:style w:type="character" w:customStyle="1" w:styleId="Heading9Char">
@@ -6842,14 +6634,12 @@
     <w:link w:val="Heading9"/>
     <w:uiPriority w:val="9"/>
     <w:semiHidden/>
-    <w:rsid w:val="00591111"/>
+    <w:rsid w:val="00EF43C4"/>
     <w:rPr>
       <w:rFonts w:asciiTheme="majorHAnsi" w:eastAsiaTheme="majorEastAsia" w:hAnsiTheme="majorHAnsi" w:cstheme="majorBidi"/>
       <w:i/>
       <w:iCs/>
-      <w:color w:val="505059" w:themeColor="text1" w:themeTint="BF"/>
-      <w:sz w:val="20"/>
-      <w:szCs w:val="20"/>
+      <w:caps/>
     </w:rPr>
   </w:style>
   <w:style w:type="paragraph" w:styleId="Caption">
@@ -6860,16 +6650,17 @@
     <w:semiHidden/>
     <w:unhideWhenUsed/>
     <w:qFormat/>
-    <w:rsid w:val="00591111"/>
+    <w:rsid w:val="00EF43C4"/>
     <w:pPr>
       <w:spacing w:line="240" w:lineRule="auto"/>
     </w:pPr>
     <w:rPr>
       <w:b/>
       <w:bCs/>
-      <w:color w:val="C3073F" w:themeColor="accent1"/>
-      <w:sz w:val="18"/>
-      <w:szCs w:val="18"/>
+      <w:color w:val="61892F" w:themeColor="accent2"/>
+      <w:spacing w:val="10"/>
+      <w:sz w:val="16"/>
+      <w:szCs w:val="16"/>
     </w:rPr>
   </w:style>
   <w:style w:type="paragraph" w:styleId="Title">
@@ -6879,20 +6670,17 @@
     <w:link w:val="TitleChar"/>
     <w:uiPriority w:val="10"/>
     <w:qFormat/>
-    <w:rsid w:val="00591111"/>
+    <w:rsid w:val="00EF43C4"/>
     <w:pPr>
-      <w:pBdr>
-        <w:bottom w:val="single" w:sz="8" w:space="4" w:color="C3073F" w:themeColor="accent1"/>
-      </w:pBdr>
-      <w:spacing w:after="300" w:line="240" w:lineRule="auto"/>
+      <w:spacing w:after="0" w:line="240" w:lineRule="auto"/>
       <w:contextualSpacing/>
     </w:pPr>
     <w:rPr>
       <w:rFonts w:asciiTheme="majorHAnsi" w:eastAsiaTheme="majorEastAsia" w:hAnsiTheme="majorHAnsi" w:cstheme="majorBidi"/>
-      <w:color w:val="131315" w:themeColor="text2" w:themeShade="BF"/>
-      <w:spacing w:val="5"/>
-      <w:sz w:val="52"/>
-      <w:szCs w:val="52"/>
+      <w:caps/>
+      <w:spacing w:val="40"/>
+      <w:sz w:val="56"/>
+      <w:szCs w:val="56"/>
     </w:rPr>
   </w:style>
   <w:style w:type="character" w:customStyle="1" w:styleId="TitleChar">
@@ -6900,13 +6688,13 @@
     <w:basedOn w:val="DefaultParagraphFont"/>
     <w:link w:val="Title"/>
     <w:uiPriority w:val="10"/>
-    <w:rsid w:val="00591111"/>
+    <w:rsid w:val="00EF43C4"/>
     <w:rPr>
       <w:rFonts w:asciiTheme="majorHAnsi" w:eastAsiaTheme="majorEastAsia" w:hAnsiTheme="majorHAnsi" w:cstheme="majorBidi"/>
-      <w:color w:val="131315" w:themeColor="text2" w:themeShade="BF"/>
-      <w:spacing w:val="5"/>
-      <w:sz w:val="52"/>
-      <w:szCs w:val="52"/>
+      <w:caps/>
+      <w:spacing w:val="40"/>
+      <w:sz w:val="56"/>
+      <w:szCs w:val="56"/>
     </w:rPr>
   </w:style>
   <w:style w:type="paragraph" w:styleId="Subtitle">
@@ -6916,18 +6704,15 @@
     <w:link w:val="SubtitleChar"/>
     <w:uiPriority w:val="11"/>
     <w:qFormat/>
-    <w:rsid w:val="00591111"/>
+    <w:rsid w:val="00EF43C4"/>
     <w:pPr>
       <w:numPr>
         <w:ilvl w:val="1"/>
       </w:numPr>
+      <w:spacing w:after="240"/>
     </w:pPr>
     <w:rPr>
-      <w:rFonts w:asciiTheme="majorHAnsi" w:eastAsiaTheme="majorEastAsia" w:hAnsiTheme="majorHAnsi" w:cstheme="majorBidi"/>
-      <w:i/>
-      <w:iCs/>
-      <w:color w:val="C3073F" w:themeColor="accent1"/>
-      <w:spacing w:val="15"/>
+      <w:color w:val="222629" w:themeColor="text1"/>
       <w:sz w:val="24"/>
       <w:szCs w:val="24"/>
     </w:rPr>
@@ -6937,13 +6722,9 @@
     <w:basedOn w:val="DefaultParagraphFont"/>
     <w:link w:val="Subtitle"/>
     <w:uiPriority w:val="11"/>
-    <w:rsid w:val="00591111"/>
+    <w:rsid w:val="00EF43C4"/>
     <w:rPr>
-      <w:rFonts w:asciiTheme="majorHAnsi" w:eastAsiaTheme="majorEastAsia" w:hAnsiTheme="majorHAnsi" w:cstheme="majorBidi"/>
-      <w:i/>
-      <w:iCs/>
-      <w:color w:val="C3073F" w:themeColor="accent1"/>
-      <w:spacing w:val="15"/>
+      <w:color w:val="222629" w:themeColor="text1"/>
       <w:sz w:val="24"/>
       <w:szCs w:val="24"/>
     </w:rPr>
@@ -6953,10 +6734,16 @@
     <w:basedOn w:val="DefaultParagraphFont"/>
     <w:uiPriority w:val="22"/>
     <w:qFormat/>
-    <w:rsid w:val="00591111"/>
+    <w:rsid w:val="00EF43C4"/>
     <w:rPr>
+      <w:rFonts w:asciiTheme="minorHAnsi" w:eastAsiaTheme="minorEastAsia" w:hAnsiTheme="minorHAnsi" w:cstheme="minorBidi"/>
       <w:b/>
       <w:bCs/>
+      <w:spacing w:val="0"/>
+      <w:w w:val="100"/>
+      <w:position w:val="0"/>
+      <w:sz w:val="20"/>
+      <w:szCs w:val="20"/>
     </w:rPr>
   </w:style>
   <w:style w:type="character" w:styleId="Emphasis">
@@ -6964,17 +6751,21 @@
     <w:basedOn w:val="DefaultParagraphFont"/>
     <w:uiPriority w:val="20"/>
     <w:qFormat/>
-    <w:rsid w:val="00591111"/>
+    <w:rsid w:val="00EF43C4"/>
     <w:rPr>
+      <w:rFonts w:asciiTheme="minorHAnsi" w:eastAsiaTheme="minorEastAsia" w:hAnsiTheme="minorHAnsi" w:cstheme="minorBidi"/>
       <w:i/>
       <w:iCs/>
+      <w:color w:val="486623" w:themeColor="accent2" w:themeShade="BF"/>
+      <w:sz w:val="20"/>
+      <w:szCs w:val="20"/>
     </w:rPr>
   </w:style>
   <w:style w:type="paragraph" w:styleId="NoSpacing">
     <w:name w:val="No Spacing"/>
     <w:uiPriority w:val="1"/>
     <w:qFormat/>
-    <w:rsid w:val="00591111"/>
+    <w:rsid w:val="00EF43C4"/>
     <w:pPr>
       <w:spacing w:after="0" w:line="240" w:lineRule="auto"/>
     </w:pPr>
@@ -6986,11 +6777,15 @@
     <w:link w:val="QuoteChar"/>
     <w:uiPriority w:val="29"/>
     <w:qFormat/>
-    <w:rsid w:val="00591111"/>
+    <w:rsid w:val="00EF43C4"/>
+    <w:pPr>
+      <w:spacing w:before="160"/>
+      <w:ind w:left="720"/>
+    </w:pPr>
     <w:rPr>
-      <w:i/>
-      <w:iCs/>
-      <w:color w:val="1A1A1D" w:themeColor="text1"/>
+      <w:rFonts w:asciiTheme="majorHAnsi" w:eastAsiaTheme="majorEastAsia" w:hAnsiTheme="majorHAnsi" w:cstheme="majorBidi"/>
+      <w:sz w:val="24"/>
+      <w:szCs w:val="24"/>
     </w:rPr>
   </w:style>
   <w:style w:type="character" w:customStyle="1" w:styleId="QuoteChar">
@@ -6998,11 +6793,11 @@
     <w:basedOn w:val="DefaultParagraphFont"/>
     <w:link w:val="Quote"/>
     <w:uiPriority w:val="29"/>
-    <w:rsid w:val="00591111"/>
+    <w:rsid w:val="00EF43C4"/>
     <w:rPr>
-      <w:i/>
-      <w:iCs/>
-      <w:color w:val="1A1A1D" w:themeColor="text1"/>
+      <w:rFonts w:asciiTheme="majorHAnsi" w:eastAsiaTheme="majorEastAsia" w:hAnsiTheme="majorHAnsi" w:cstheme="majorBidi"/>
+      <w:sz w:val="24"/>
+      <w:szCs w:val="24"/>
     </w:rPr>
   </w:style>
   <w:style w:type="paragraph" w:styleId="IntenseQuote">
@@ -7012,20 +6807,19 @@
     <w:link w:val="IntenseQuoteChar"/>
     <w:uiPriority w:val="30"/>
     <w:qFormat/>
-    <w:rsid w:val="00591111"/>
+    <w:rsid w:val="00EF43C4"/>
     <w:pPr>
-      <w:pBdr>
-        <w:bottom w:val="single" w:sz="4" w:space="4" w:color="C3073F" w:themeColor="accent1"/>
-      </w:pBdr>
-      <w:spacing w:before="200" w:after="280"/>
+      <w:spacing w:before="100" w:beforeAutospacing="1" w:after="240"/>
       <w:ind w:left="936" w:right="936"/>
+      <w:jc w:val="center"/>
     </w:pPr>
     <w:rPr>
-      <w:b/>
-      <w:bCs/>
-      <w:i/>
-      <w:iCs/>
-      <w:color w:val="C3073F" w:themeColor="accent1"/>
+      <w:rFonts w:asciiTheme="majorHAnsi" w:eastAsiaTheme="majorEastAsia" w:hAnsiTheme="majorHAnsi" w:cstheme="majorBidi"/>
+      <w:caps/>
+      <w:color w:val="486623" w:themeColor="accent2" w:themeShade="BF"/>
+      <w:spacing w:val="10"/>
+      <w:sz w:val="28"/>
+      <w:szCs w:val="28"/>
     </w:rPr>
   </w:style>
   <w:style w:type="character" w:customStyle="1" w:styleId="IntenseQuoteChar">
@@ -7033,13 +6827,14 @@
     <w:basedOn w:val="DefaultParagraphFont"/>
     <w:link w:val="IntenseQuote"/>
     <w:uiPriority w:val="30"/>
-    <w:rsid w:val="00591111"/>
+    <w:rsid w:val="00EF43C4"/>
     <w:rPr>
-      <w:b/>
-      <w:bCs/>
-      <w:i/>
-      <w:iCs/>
-      <w:color w:val="C3073F" w:themeColor="accent1"/>
+      <w:rFonts w:asciiTheme="majorHAnsi" w:eastAsiaTheme="majorEastAsia" w:hAnsiTheme="majorHAnsi" w:cstheme="majorBidi"/>
+      <w:caps/>
+      <w:color w:val="486623" w:themeColor="accent2" w:themeShade="BF"/>
+      <w:spacing w:val="10"/>
+      <w:sz w:val="28"/>
+      <w:szCs w:val="28"/>
     </w:rPr>
   </w:style>
   <w:style w:type="character" w:styleId="SubtleEmphasis">
@@ -7047,11 +6842,11 @@
     <w:basedOn w:val="DefaultParagraphFont"/>
     <w:uiPriority w:val="19"/>
     <w:qFormat/>
-    <w:rsid w:val="00591111"/>
+    <w:rsid w:val="00EF43C4"/>
     <w:rPr>
       <w:i/>
       <w:iCs/>
-      <w:color w:val="878793" w:themeColor="text1" w:themeTint="7F"/>
+      <w:color w:val="auto"/>
     </w:rPr>
   </w:style>
   <w:style w:type="character" w:styleId="IntenseEmphasis">
@@ -7059,13 +6854,19 @@
     <w:basedOn w:val="DefaultParagraphFont"/>
     <w:uiPriority w:val="21"/>
     <w:qFormat/>
-    <w:rsid w:val="00591111"/>
+    <w:rsid w:val="00EF43C4"/>
     <w:rPr>
+      <w:rFonts w:asciiTheme="minorHAnsi" w:eastAsiaTheme="minorEastAsia" w:hAnsiTheme="minorHAnsi" w:cstheme="minorBidi"/>
       <w:b/>
       <w:bCs/>
       <w:i/>
       <w:iCs/>
-      <w:color w:val="C3073F" w:themeColor="accent1"/>
+      <w:color w:val="486623" w:themeColor="accent2" w:themeShade="BF"/>
+      <w:spacing w:val="0"/>
+      <w:w w:val="100"/>
+      <w:position w:val="0"/>
+      <w:sz w:val="20"/>
+      <w:szCs w:val="20"/>
     </w:rPr>
   </w:style>
   <w:style w:type="character" w:styleId="SubtleReference">
@@ -7073,11 +6874,17 @@
     <w:basedOn w:val="DefaultParagraphFont"/>
     <w:uiPriority w:val="31"/>
     <w:qFormat/>
-    <w:rsid w:val="00591111"/>
+    <w:rsid w:val="00EF43C4"/>
     <w:rPr>
+      <w:rFonts w:asciiTheme="minorHAnsi" w:eastAsiaTheme="minorEastAsia" w:hAnsiTheme="minorHAnsi" w:cstheme="minorBidi"/>
+      <w:caps w:val="0"/>
       <w:smallCaps/>
-      <w:color w:val="950740" w:themeColor="accent2"/>
-      <w:u w:val="single"/>
+      <w:color w:val="auto"/>
+      <w:spacing w:val="10"/>
+      <w:w w:val="100"/>
+      <w:sz w:val="20"/>
+      <w:szCs w:val="20"/>
+      <w:u w:val="single" w:color="87939B" w:themeColor="text1" w:themeTint="80"/>
     </w:rPr>
   </w:style>
   <w:style w:type="character" w:styleId="IntenseReference">
@@ -7085,13 +6892,19 @@
     <w:basedOn w:val="DefaultParagraphFont"/>
     <w:uiPriority w:val="32"/>
     <w:qFormat/>
-    <w:rsid w:val="00591111"/>
+    <w:rsid w:val="00EF43C4"/>
     <w:rPr>
+      <w:rFonts w:asciiTheme="minorHAnsi" w:eastAsiaTheme="minorEastAsia" w:hAnsiTheme="minorHAnsi" w:cstheme="minorBidi"/>
       <w:b/>
       <w:bCs/>
+      <w:caps w:val="0"/>
       <w:smallCaps/>
-      <w:color w:val="950740" w:themeColor="accent2"/>
-      <w:spacing w:val="5"/>
+      <w:color w:val="353B40" w:themeColor="text1" w:themeTint="E6"/>
+      <w:spacing w:val="10"/>
+      <w:w w:val="100"/>
+      <w:position w:val="0"/>
+      <w:sz w:val="20"/>
+      <w:szCs w:val="20"/>
       <w:u w:val="single"/>
     </w:rPr>
   </w:style>
@@ -7100,12 +6913,20 @@
     <w:basedOn w:val="DefaultParagraphFont"/>
     <w:uiPriority w:val="33"/>
     <w:qFormat/>
-    <w:rsid w:val="00591111"/>
+    <w:rsid w:val="00EF43C4"/>
     <w:rPr>
+      <w:rFonts w:asciiTheme="minorHAnsi" w:eastAsiaTheme="minorEastAsia" w:hAnsiTheme="minorHAnsi" w:cstheme="minorBidi"/>
       <w:b/>
       <w:bCs/>
-      <w:smallCaps/>
-      <w:spacing w:val="5"/>
+      <w:i/>
+      <w:iCs/>
+      <w:caps w:val="0"/>
+      <w:smallCaps w:val="0"/>
+      <w:color w:val="auto"/>
+      <w:spacing w:val="10"/>
+      <w:w w:val="100"/>
+      <w:sz w:val="20"/>
+      <w:szCs w:val="20"/>
     </w:rPr>
   </w:style>
   <w:style w:type="paragraph" w:styleId="TOCHeading">
@@ -7116,7 +6937,7 @@
     <w:semiHidden/>
     <w:unhideWhenUsed/>
     <w:qFormat/>
-    <w:rsid w:val="00591111"/>
+    <w:rsid w:val="00EF43C4"/>
     <w:pPr>
       <w:outlineLvl w:val="9"/>
     </w:pPr>
@@ -7143,9 +6964,9 @@
       <w:tblPr/>
       <w:tcPr>
         <w:tcBorders>
-          <w:bottom w:val="single" w:sz="4" w:space="0" w:color="868693" w:themeColor="text1" w:themeTint="80"/>
+          <w:bottom w:val="single" w:sz="4" w:space="0" w:color="87939B" w:themeColor="text1" w:themeTint="80"/>
         </w:tcBorders>
-        <w:shd w:val="clear" w:color="auto" w:fill="F5F5F5" w:themeFill="background1"/>
+        <w:shd w:val="clear" w:color="auto" w:fill="F0F0F0" w:themeFill="background1"/>
       </w:tcPr>
     </w:tblStylePr>
     <w:tblStylePr w:type="lastRow">
@@ -7158,9 +6979,9 @@
       <w:tblPr/>
       <w:tcPr>
         <w:tcBorders>
-          <w:top w:val="single" w:sz="4" w:space="0" w:color="868693" w:themeColor="text1" w:themeTint="80"/>
+          <w:top w:val="single" w:sz="4" w:space="0" w:color="87939B" w:themeColor="text1" w:themeTint="80"/>
         </w:tcBorders>
-        <w:shd w:val="clear" w:color="auto" w:fill="F5F5F5" w:themeFill="background1"/>
+        <w:shd w:val="clear" w:color="auto" w:fill="F0F0F0" w:themeFill="background1"/>
       </w:tcPr>
     </w:tblStylePr>
     <w:tblStylePr w:type="firstCol">
@@ -7176,9 +6997,9 @@
       <w:tblPr/>
       <w:tcPr>
         <w:tcBorders>
-          <w:right w:val="single" w:sz="4" w:space="0" w:color="868693" w:themeColor="text1" w:themeTint="80"/>
+          <w:right w:val="single" w:sz="4" w:space="0" w:color="87939B" w:themeColor="text1" w:themeTint="80"/>
         </w:tcBorders>
-        <w:shd w:val="clear" w:color="auto" w:fill="F5F5F5" w:themeFill="background1"/>
+        <w:shd w:val="clear" w:color="auto" w:fill="F0F0F0" w:themeFill="background1"/>
       </w:tcPr>
     </w:tblStylePr>
     <w:tblStylePr w:type="lastCol">
@@ -7191,21 +7012,21 @@
       <w:tblPr/>
       <w:tcPr>
         <w:tcBorders>
-          <w:left w:val="single" w:sz="4" w:space="0" w:color="868693" w:themeColor="text1" w:themeTint="80"/>
+          <w:left w:val="single" w:sz="4" w:space="0" w:color="87939B" w:themeColor="text1" w:themeTint="80"/>
         </w:tcBorders>
-        <w:shd w:val="clear" w:color="auto" w:fill="F5F5F5" w:themeFill="background1"/>
+        <w:shd w:val="clear" w:color="auto" w:fill="F0F0F0" w:themeFill="background1"/>
       </w:tcPr>
     </w:tblStylePr>
     <w:tblStylePr w:type="band1Vert">
       <w:tblPr/>
       <w:tcPr>
-        <w:shd w:val="clear" w:color="auto" w:fill="E8E8E8" w:themeFill="background1" w:themeFillShade="F2"/>
+        <w:shd w:val="clear" w:color="auto" w:fill="E3E3E3" w:themeFill="background1" w:themeFillShade="F2"/>
       </w:tcPr>
     </w:tblStylePr>
     <w:tblStylePr w:type="band1Horz">
       <w:tblPr/>
       <w:tcPr>
-        <w:shd w:val="clear" w:color="auto" w:fill="E8E8E8" w:themeFill="background1" w:themeFillShade="F2"/>
+        <w:shd w:val="clear" w:color="auto" w:fill="E3E3E3" w:themeFill="background1" w:themeFillShade="F2"/>
       </w:tcPr>
     </w:tblStylePr>
     <w:tblStylePr w:type="neCell">
@@ -7253,21 +7074,21 @@
       <w:tblStyleRowBandSize w:val="1"/>
       <w:tblStyleColBandSize w:val="1"/>
       <w:tblBorders>
-        <w:top w:val="single" w:sz="4" w:space="0" w:color="950740" w:themeColor="accent2"/>
-        <w:left w:val="single" w:sz="4" w:space="0" w:color="950740" w:themeColor="accent2"/>
-        <w:bottom w:val="single" w:sz="4" w:space="0" w:color="950740" w:themeColor="accent2"/>
-        <w:right w:val="single" w:sz="4" w:space="0" w:color="950740" w:themeColor="accent2"/>
+        <w:top w:val="single" w:sz="4" w:space="0" w:color="61892F" w:themeColor="accent2"/>
+        <w:left w:val="single" w:sz="4" w:space="0" w:color="61892F" w:themeColor="accent2"/>
+        <w:bottom w:val="single" w:sz="4" w:space="0" w:color="61892F" w:themeColor="accent2"/>
+        <w:right w:val="single" w:sz="4" w:space="0" w:color="61892F" w:themeColor="accent2"/>
       </w:tblBorders>
     </w:tblPr>
     <w:tblStylePr w:type="firstRow">
       <w:rPr>
         <w:b/>
         <w:bCs/>
-        <w:color w:val="F5F5F5" w:themeColor="background1"/>
+        <w:color w:val="F0F0F0" w:themeColor="background1"/>
       </w:rPr>
       <w:tblPr/>
       <w:tcPr>
-        <w:shd w:val="clear" w:color="auto" w:fill="950740" w:themeFill="accent2"/>
+        <w:shd w:val="clear" w:color="auto" w:fill="61892F" w:themeFill="accent2"/>
       </w:tcPr>
     </w:tblStylePr>
     <w:tblStylePr w:type="lastRow">
@@ -7278,9 +7099,9 @@
       <w:tblPr/>
       <w:tcPr>
         <w:tcBorders>
-          <w:top w:val="double" w:sz="4" w:space="0" w:color="950740" w:themeColor="accent2"/>
+          <w:top w:val="double" w:sz="4" w:space="0" w:color="61892F" w:themeColor="accent2"/>
         </w:tcBorders>
-        <w:shd w:val="clear" w:color="auto" w:fill="F5F5F5" w:themeFill="background1"/>
+        <w:shd w:val="clear" w:color="auto" w:fill="F0F0F0" w:themeFill="background1"/>
       </w:tcPr>
     </w:tblStylePr>
     <w:tblStylePr w:type="firstCol">
@@ -7293,7 +7114,7 @@
         <w:tcBorders>
           <w:right w:val="nil"/>
         </w:tcBorders>
-        <w:shd w:val="clear" w:color="auto" w:fill="F5F5F5" w:themeFill="background1"/>
+        <w:shd w:val="clear" w:color="auto" w:fill="F0F0F0" w:themeFill="background1"/>
       </w:tcPr>
     </w:tblStylePr>
     <w:tblStylePr w:type="lastCol">
@@ -7306,15 +7127,15 @@
         <w:tcBorders>
           <w:left w:val="nil"/>
         </w:tcBorders>
-        <w:shd w:val="clear" w:color="auto" w:fill="F5F5F5" w:themeFill="background1"/>
+        <w:shd w:val="clear" w:color="auto" w:fill="F0F0F0" w:themeFill="background1"/>
       </w:tcPr>
     </w:tblStylePr>
     <w:tblStylePr w:type="band1Vert">
       <w:tblPr/>
       <w:tcPr>
         <w:tcBorders>
-          <w:left w:val="single" w:sz="4" w:space="0" w:color="950740" w:themeColor="accent2"/>
-          <w:right w:val="single" w:sz="4" w:space="0" w:color="950740" w:themeColor="accent2"/>
+          <w:left w:val="single" w:sz="4" w:space="0" w:color="61892F" w:themeColor="accent2"/>
+          <w:right w:val="single" w:sz="4" w:space="0" w:color="61892F" w:themeColor="accent2"/>
         </w:tcBorders>
       </w:tcPr>
     </w:tblStylePr>
@@ -7322,8 +7143,8 @@
       <w:tblPr/>
       <w:tcPr>
         <w:tcBorders>
-          <w:top w:val="single" w:sz="4" w:space="0" w:color="950740" w:themeColor="accent2"/>
-          <w:bottom w:val="single" w:sz="4" w:space="0" w:color="950740" w:themeColor="accent2"/>
+          <w:top w:val="single" w:sz="4" w:space="0" w:color="61892F" w:themeColor="accent2"/>
+          <w:bottom w:val="single" w:sz="4" w:space="0" w:color="61892F" w:themeColor="accent2"/>
           <w:insideH w:val="nil"/>
         </w:tcBorders>
       </w:tcPr>
@@ -7350,7 +7171,7 @@
       <w:tblPr/>
       <w:tcPr>
         <w:tcBorders>
-          <w:top w:val="double" w:sz="4" w:space="0" w:color="950740" w:themeColor="accent2"/>
+          <w:top w:val="double" w:sz="4" w:space="0" w:color="61892F" w:themeColor="accent2"/>
           <w:left w:val="nil"/>
         </w:tcBorders>
       </w:tcPr>
@@ -7359,7 +7180,7 @@
       <w:tblPr/>
       <w:tcPr>
         <w:tcBorders>
-          <w:top w:val="double" w:sz="4" w:space="0" w:color="950740" w:themeColor="accent2"/>
+          <w:top w:val="double" w:sz="4" w:space="0" w:color="61892F" w:themeColor="accent2"/>
           <w:right w:val="nil"/>
         </w:tcBorders>
       </w:tcPr>
@@ -7377,21 +7198,21 @@
       <w:tblStyleRowBandSize w:val="1"/>
       <w:tblStyleColBandSize w:val="1"/>
       <w:tblBorders>
-        <w:top w:val="single" w:sz="4" w:space="0" w:color="4E4E50" w:themeColor="accent4"/>
-        <w:left w:val="single" w:sz="4" w:space="0" w:color="4E4E50" w:themeColor="accent4"/>
-        <w:bottom w:val="single" w:sz="4" w:space="0" w:color="4E4E50" w:themeColor="accent4"/>
-        <w:right w:val="single" w:sz="4" w:space="0" w:color="4E4E50" w:themeColor="accent4"/>
+        <w:top w:val="single" w:sz="4" w:space="0" w:color="6B6E70" w:themeColor="accent4"/>
+        <w:left w:val="single" w:sz="4" w:space="0" w:color="6B6E70" w:themeColor="accent4"/>
+        <w:bottom w:val="single" w:sz="4" w:space="0" w:color="6B6E70" w:themeColor="accent4"/>
+        <w:right w:val="single" w:sz="4" w:space="0" w:color="6B6E70" w:themeColor="accent4"/>
       </w:tblBorders>
     </w:tblPr>
     <w:tblStylePr w:type="firstRow">
       <w:rPr>
         <w:b/>
         <w:bCs/>
-        <w:color w:val="F5F5F5" w:themeColor="background1"/>
+        <w:color w:val="F0F0F0" w:themeColor="background1"/>
       </w:rPr>
       <w:tblPr/>
       <w:tcPr>
-        <w:shd w:val="clear" w:color="auto" w:fill="4E4E50" w:themeFill="accent4"/>
+        <w:shd w:val="clear" w:color="auto" w:fill="6B6E70" w:themeFill="accent4"/>
       </w:tcPr>
     </w:tblStylePr>
     <w:tblStylePr w:type="lastRow">
@@ -7402,9 +7223,9 @@
       <w:tblPr/>
       <w:tcPr>
         <w:tcBorders>
-          <w:top w:val="double" w:sz="4" w:space="0" w:color="4E4E50" w:themeColor="accent4"/>
+          <w:top w:val="double" w:sz="4" w:space="0" w:color="6B6E70" w:themeColor="accent4"/>
         </w:tcBorders>
-        <w:shd w:val="clear" w:color="auto" w:fill="F5F5F5" w:themeFill="background1"/>
+        <w:shd w:val="clear" w:color="auto" w:fill="F0F0F0" w:themeFill="background1"/>
       </w:tcPr>
     </w:tblStylePr>
     <w:tblStylePr w:type="firstCol">
@@ -7417,7 +7238,7 @@
         <w:tcBorders>
           <w:right w:val="nil"/>
         </w:tcBorders>
-        <w:shd w:val="clear" w:color="auto" w:fill="F5F5F5" w:themeFill="background1"/>
+        <w:shd w:val="clear" w:color="auto" w:fill="F0F0F0" w:themeFill="background1"/>
       </w:tcPr>
     </w:tblStylePr>
     <w:tblStylePr w:type="lastCol">
@@ -7430,15 +7251,15 @@
         <w:tcBorders>
           <w:left w:val="nil"/>
         </w:tcBorders>
-        <w:shd w:val="clear" w:color="auto" w:fill="F5F5F5" w:themeFill="background1"/>
+        <w:shd w:val="clear" w:color="auto" w:fill="F0F0F0" w:themeFill="background1"/>
       </w:tcPr>
     </w:tblStylePr>
     <w:tblStylePr w:type="band1Vert">
       <w:tblPr/>
       <w:tcPr>
         <w:tcBorders>
-          <w:left w:val="single" w:sz="4" w:space="0" w:color="4E4E50" w:themeColor="accent4"/>
-          <w:right w:val="single" w:sz="4" w:space="0" w:color="4E4E50" w:themeColor="accent4"/>
+          <w:left w:val="single" w:sz="4" w:space="0" w:color="6B6E70" w:themeColor="accent4"/>
+          <w:right w:val="single" w:sz="4" w:space="0" w:color="6B6E70" w:themeColor="accent4"/>
         </w:tcBorders>
       </w:tcPr>
     </w:tblStylePr>
@@ -7446,8 +7267,8 @@
       <w:tblPr/>
       <w:tcPr>
         <w:tcBorders>
-          <w:top w:val="single" w:sz="4" w:space="0" w:color="4E4E50" w:themeColor="accent4"/>
-          <w:bottom w:val="single" w:sz="4" w:space="0" w:color="4E4E50" w:themeColor="accent4"/>
+          <w:top w:val="single" w:sz="4" w:space="0" w:color="6B6E70" w:themeColor="accent4"/>
+          <w:bottom w:val="single" w:sz="4" w:space="0" w:color="6B6E70" w:themeColor="accent4"/>
           <w:insideH w:val="nil"/>
         </w:tcBorders>
       </w:tcPr>
@@ -7474,7 +7295,7 @@
       <w:tblPr/>
       <w:tcPr>
         <w:tcBorders>
-          <w:top w:val="double" w:sz="4" w:space="0" w:color="4E4E50" w:themeColor="accent4"/>
+          <w:top w:val="double" w:sz="4" w:space="0" w:color="6B6E70" w:themeColor="accent4"/>
           <w:left w:val="nil"/>
         </w:tcBorders>
       </w:tcPr>
@@ -7483,7 +7304,7 @@
       <w:tblPr/>
       <w:tcPr>
         <w:tcBorders>
-          <w:top w:val="double" w:sz="4" w:space="0" w:color="4E4E50" w:themeColor="accent4"/>
+          <w:top w:val="double" w:sz="4" w:space="0" w:color="6B6E70" w:themeColor="accent4"/>
           <w:right w:val="nil"/>
         </w:tcBorders>
       </w:tcPr>
@@ -7506,42 +7327,42 @@
 <file path=word/theme/theme1.xml><?xml version="1.0" encoding="utf-8"?>
 <a:theme xmlns:a="http://schemas.openxmlformats.org/drawingml/2006/main" name="Office Theme">
   <a:themeElements>
-    <a:clrScheme name="Fill MEDS Colors">
+    <a:clrScheme name="Fill MEDS Green">
       <a:dk1>
-        <a:srgbClr val="1A1A1D"/>
+        <a:srgbClr val="222629"/>
       </a:dk1>
       <a:lt1>
-        <a:srgbClr val="F5F5F5"/>
+        <a:srgbClr val="F0F0F0"/>
       </a:lt1>
       <a:dk2>
-        <a:srgbClr val="1A1A1D"/>
+        <a:srgbClr val="222629"/>
       </a:dk2>
       <a:lt2>
-        <a:srgbClr val="CCCCCC"/>
+        <a:srgbClr val="C3C4C5"/>
       </a:lt2>
       <a:accent1>
-        <a:srgbClr val="C3073F"/>
+        <a:srgbClr val="86C232"/>
       </a:accent1>
       <a:accent2>
-        <a:srgbClr val="950740"/>
+        <a:srgbClr val="61892F"/>
       </a:accent2>
       <a:accent3>
-        <a:srgbClr val="6F2232"/>
+        <a:srgbClr val="474B4F"/>
       </a:accent3>
       <a:accent4>
-        <a:srgbClr val="4E4E50"/>
+        <a:srgbClr val="6B6E70"/>
       </a:accent4>
       <a:accent5>
-        <a:srgbClr val="F1D1AD"/>
+        <a:srgbClr val="B4DD7D"/>
       </a:accent5>
       <a:accent6>
-        <a:srgbClr val="EAB882"/>
+        <a:srgbClr val="3D561E"/>
       </a:accent6>
       <a:hlink>
-        <a:srgbClr val="CA5A7C"/>
+        <a:srgbClr val="FFFF66"/>
       </a:hlink>
       <a:folHlink>
-        <a:srgbClr val="663E4F"/>
+        <a:srgbClr val="DFDA00"/>
       </a:folHlink>
     </a:clrScheme>
     <a:fontScheme name="Fill MEDS">

</xml_diff>